<commit_message>
Added more to draft. Need to add more later
</commit_message>
<xml_diff>
--- a/Documents/Draft A/ECE590__October_DesignSolution_Report.docx
+++ b/Documents/Draft A/ECE590__October_DesignSolution_Report.docx
@@ -835,7 +835,7 @@
           <w:sz w:val="24"/>
           <w:szCs w:val="24"/>
         </w:rPr>
-        <w:t>Temp</w:t>
+        <w:t>This project is a Wildcat Rocketry flight computer. The goal of this project is to design and make a flight computer that will take in data from multiple sensors and produce accurate, reliable, and readable flight data.</w:t>
       </w:r>
     </w:p>
     <w:p>
@@ -882,7 +882,7 @@
           <w:sz w:val="24"/>
           <w:szCs w:val="24"/>
         </w:rPr>
-        <w:t>Temp</w:t>
+        <w:t>Wildcat rocketry in the past has tried doing a various number of electronics projects. Some of these projects being a flight computer. However, most of these flight computers never got past the designing phase. If they did get past the design phase, they never got more than one board revision. This year Wildcat Rocketry is moving away from trying to design a flight computer and going towards Long Range tracking problem solving. The motivation for this senior design project is to design and construct a flight computer Wildcat Rocketry can be used as another way to get accurate flight data. As well Wildcat Rocketry can have a flight computer that they can build upon later for various other needs.</w:t>
       </w:r>
     </w:p>
     <w:p>
@@ -929,9 +929,1073 @@
           <w:sz w:val="24"/>
           <w:szCs w:val="24"/>
         </w:rPr>
-        <w:t>Temp</w:t>
-      </w:r>
-    </w:p>
+        <w:t xml:space="preserve">Below is a table listing out different requirements for this project. The first ID dealing with power. ID 1.0 talking about the requirement that the flight computer needs to be powered from a 2S LiPo battery. The reason for this is because that is the all the commercial flight computers that Rocketry already uses are powered from these batteries. ID 1.a deals with the fact that Wildcat Rocketry would like the minimum battery life to be 2 hours. With the ideal battery life being 3-4 hours. </w:t>
+      </w:r>
+      <w:r>
+        <w:rPr>
+          <w:rFonts w:ascii="Cambria" w:hAnsi="Cambria" w:cs="Times New Roman"/>
+          <w:sz w:val="24"/>
+          <w:szCs w:val="24"/>
+        </w:rPr>
+        <w:t xml:space="preserve">ID 2 has to deal with the weight of the overall flight computer. Weight matters a significant amount when it comes to a rocket flying, so the less we can have the computer weigh the better. </w:t>
+      </w:r>
+      <w:r>
+        <w:rPr>
+          <w:rFonts w:ascii="Cambria" w:hAnsi="Cambria" w:cs="Times New Roman"/>
+          <w:sz w:val="24"/>
+          <w:szCs w:val="24"/>
+        </w:rPr>
+        <w:t>ID 3.0 deals with size. The flight computer must be constrained to a certain size. All the electronics for a rocket go inside of an avionics bay. Which has a certain inner diameter that the flight computer must fit inside of. This inner diameter typically being 3in-5in in width. ID 4.0 deals with cost. The cheaper Wildcat Rocketry and produce these flight computers the better. So we can have money that can go to other projects. ID 5.0 deals with all the Data the flight computer with obtain. Wildcat Rocketry wants the flight computers to store</w:t>
+      </w:r>
+      <w:r>
+        <w:rPr>
+          <w:rFonts w:ascii="Cambria" w:hAnsi="Cambria" w:cs="Times New Roman"/>
+          <w:sz w:val="24"/>
+          <w:szCs w:val="24"/>
+        </w:rPr>
+        <w:t xml:space="preserve"> at least three flights worth of flight data. We got this number due to the commercial flight computers on the market hold this amount. ID 5.a  talks about being able to take the data from the sensors on the flight computer and turning them into readable flight data. ID 5.b talks about being able to export the data over serial using USB-C and even visualize over WiFi.</w:t>
+      </w:r>
+    </w:p>
+    <w:tbl>
+      <w:tblPr>
+        <w:tblW w:w="10400" w:type="dxa"/>
+        <w:tblInd w:w="-516" w:type="dxa"/>
+        <w:tblLook w:val="04A0" w:firstRow="1" w:lastRow="0" w:firstColumn="1" w:lastColumn="0" w:noHBand="0" w:noVBand="1"/>
+      </w:tblPr>
+      <w:tblGrid>
+        <w:gridCol w:w="880"/>
+        <w:gridCol w:w="2860"/>
+        <w:gridCol w:w="6660"/>
+      </w:tblGrid>
+      <w:tr>
+        <w:trPr>
+          <w:trHeight w:val="288"/>
+        </w:trPr>
+        <w:tc>
+          <w:tcPr>
+            <w:tcW w:w="880" w:type="dxa"/>
+            <w:tcBorders>
+              <w:top w:val="single" w:sz="8" w:space="0" w:color="000000"/>
+              <w:left w:val="nil"/>
+              <w:bottom w:val="single" w:sz="8" w:space="0" w:color="000000"/>
+              <w:right w:val="nil"/>
+            </w:tcBorders>
+            <w:shd w:val="clear" w:color="A02B93" w:fill="A02B93"/>
+            <w:vAlign w:val="bottom"/>
+            <w:hideMark/>
+          </w:tcPr>
+          <w:p>
+            <w:pPr>
+              <w:spacing w:after="0" w:line="240" w:lineRule="auto"/>
+              <w:jc w:val="center"/>
+              <w:rPr>
+                <w:rFonts w:ascii="Aptos Narrow" w:eastAsia="Times New Roman" w:hAnsi="Aptos Narrow" w:cs="Times New Roman"/>
+                <w:b/>
+                <w:bCs/>
+                <w:color w:val="FFFFFF"/>
+                <w:kern w:val="0"/>
+                <w14:ligatures w14:val="none"/>
+              </w:rPr>
+            </w:pPr>
+            <w:r>
+              <w:rPr>
+                <w:rFonts w:ascii="Aptos Narrow" w:eastAsia="Times New Roman" w:hAnsi="Aptos Narrow" w:cs="Times New Roman"/>
+                <w:b/>
+                <w:bCs/>
+                <w:color w:val="FFFFFF"/>
+                <w:kern w:val="0"/>
+                <w14:ligatures w14:val="none"/>
+              </w:rPr>
+              <w:lastRenderedPageBreak/>
+              <w:t>ID</w:t>
+            </w:r>
+          </w:p>
+        </w:tc>
+        <w:tc>
+          <w:tcPr>
+            <w:tcW w:w="2860" w:type="dxa"/>
+            <w:tcBorders>
+              <w:top w:val="single" w:sz="8" w:space="0" w:color="000000"/>
+              <w:left w:val="nil"/>
+              <w:bottom w:val="single" w:sz="8" w:space="0" w:color="000000"/>
+              <w:right w:val="nil"/>
+            </w:tcBorders>
+            <w:shd w:val="clear" w:color="A02B93" w:fill="A02B93"/>
+            <w:vAlign w:val="bottom"/>
+            <w:hideMark/>
+          </w:tcPr>
+          <w:p>
+            <w:pPr>
+              <w:spacing w:after="0" w:line="240" w:lineRule="auto"/>
+              <w:jc w:val="center"/>
+              <w:rPr>
+                <w:rFonts w:ascii="Aptos Narrow" w:eastAsia="Times New Roman" w:hAnsi="Aptos Narrow" w:cs="Times New Roman"/>
+                <w:b/>
+                <w:bCs/>
+                <w:color w:val="FFFFFF"/>
+                <w:kern w:val="0"/>
+                <w14:ligatures w14:val="none"/>
+              </w:rPr>
+            </w:pPr>
+            <w:r>
+              <w:rPr>
+                <w:rFonts w:ascii="Aptos Narrow" w:eastAsia="Times New Roman" w:hAnsi="Aptos Narrow" w:cs="Times New Roman"/>
+                <w:b/>
+                <w:bCs/>
+                <w:color w:val="FFFFFF"/>
+                <w:kern w:val="0"/>
+                <w14:ligatures w14:val="none"/>
+              </w:rPr>
+              <w:t>Requirement</w:t>
+            </w:r>
+          </w:p>
+        </w:tc>
+        <w:tc>
+          <w:tcPr>
+            <w:tcW w:w="6660" w:type="dxa"/>
+            <w:tcBorders>
+              <w:top w:val="single" w:sz="8" w:space="0" w:color="000000"/>
+              <w:left w:val="nil"/>
+              <w:bottom w:val="single" w:sz="8" w:space="0" w:color="000000"/>
+              <w:right w:val="nil"/>
+            </w:tcBorders>
+            <w:shd w:val="clear" w:color="A02B93" w:fill="A02B93"/>
+            <w:vAlign w:val="bottom"/>
+            <w:hideMark/>
+          </w:tcPr>
+          <w:p>
+            <w:pPr>
+              <w:spacing w:after="0" w:line="240" w:lineRule="auto"/>
+              <w:jc w:val="center"/>
+              <w:rPr>
+                <w:rFonts w:ascii="Aptos Narrow" w:eastAsia="Times New Roman" w:hAnsi="Aptos Narrow" w:cs="Times New Roman"/>
+                <w:b/>
+                <w:bCs/>
+                <w:color w:val="FFFFFF"/>
+                <w:kern w:val="0"/>
+                <w14:ligatures w14:val="none"/>
+              </w:rPr>
+            </w:pPr>
+            <w:r>
+              <w:rPr>
+                <w:rFonts w:ascii="Aptos Narrow" w:eastAsia="Times New Roman" w:hAnsi="Aptos Narrow" w:cs="Times New Roman"/>
+                <w:b/>
+                <w:bCs/>
+                <w:color w:val="FFFFFF"/>
+                <w:kern w:val="0"/>
+                <w14:ligatures w14:val="none"/>
+              </w:rPr>
+              <w:t>Description</w:t>
+            </w:r>
+          </w:p>
+        </w:tc>
+      </w:tr>
+      <w:tr>
+        <w:trPr>
+          <w:trHeight w:val="288"/>
+        </w:trPr>
+        <w:tc>
+          <w:tcPr>
+            <w:tcW w:w="880" w:type="dxa"/>
+            <w:tcBorders>
+              <w:top w:val="nil"/>
+              <w:left w:val="nil"/>
+              <w:bottom w:val="nil"/>
+              <w:right w:val="nil"/>
+            </w:tcBorders>
+            <w:shd w:val="clear" w:color="A02B93" w:fill="A02B93"/>
+            <w:vAlign w:val="bottom"/>
+            <w:hideMark/>
+          </w:tcPr>
+          <w:p>
+            <w:pPr>
+              <w:spacing w:after="0" w:line="240" w:lineRule="auto"/>
+              <w:jc w:val="center"/>
+              <w:rPr>
+                <w:rFonts w:ascii="Aptos Narrow" w:eastAsia="Times New Roman" w:hAnsi="Aptos Narrow" w:cs="Times New Roman"/>
+                <w:b/>
+                <w:bCs/>
+                <w:color w:val="FFFFFF"/>
+                <w:kern w:val="0"/>
+                <w14:ligatures w14:val="none"/>
+              </w:rPr>
+            </w:pPr>
+            <w:r>
+              <w:rPr>
+                <w:rFonts w:ascii="Aptos Narrow" w:eastAsia="Times New Roman" w:hAnsi="Aptos Narrow" w:cs="Times New Roman"/>
+                <w:b/>
+                <w:bCs/>
+                <w:color w:val="FFFFFF"/>
+                <w:kern w:val="0"/>
+                <w14:ligatures w14:val="none"/>
+              </w:rPr>
+              <w:t>1.0</w:t>
+            </w:r>
+          </w:p>
+        </w:tc>
+        <w:tc>
+          <w:tcPr>
+            <w:tcW w:w="2860" w:type="dxa"/>
+            <w:tcBorders>
+              <w:top w:val="nil"/>
+              <w:left w:val="nil"/>
+              <w:bottom w:val="nil"/>
+              <w:right w:val="nil"/>
+            </w:tcBorders>
+            <w:shd w:val="clear" w:color="D9D9D9" w:fill="D9D9D9"/>
+            <w:vAlign w:val="bottom"/>
+            <w:hideMark/>
+          </w:tcPr>
+          <w:p>
+            <w:pPr>
+              <w:spacing w:after="0" w:line="240" w:lineRule="auto"/>
+              <w:rPr>
+                <w:rFonts w:ascii="Aptos Narrow" w:eastAsia="Times New Roman" w:hAnsi="Aptos Narrow" w:cs="Times New Roman"/>
+                <w:color w:val="000000"/>
+                <w:kern w:val="0"/>
+                <w14:ligatures w14:val="none"/>
+              </w:rPr>
+            </w:pPr>
+            <w:r>
+              <w:rPr>
+                <w:rFonts w:ascii="Aptos Narrow" w:eastAsia="Times New Roman" w:hAnsi="Aptos Narrow" w:cs="Times New Roman"/>
+                <w:color w:val="000000"/>
+                <w:kern w:val="0"/>
+                <w14:ligatures w14:val="none"/>
+              </w:rPr>
+              <w:t>Input Voltage and Current</w:t>
+            </w:r>
+          </w:p>
+        </w:tc>
+        <w:tc>
+          <w:tcPr>
+            <w:tcW w:w="6660" w:type="dxa"/>
+            <w:tcBorders>
+              <w:top w:val="nil"/>
+              <w:left w:val="nil"/>
+              <w:bottom w:val="nil"/>
+              <w:right w:val="nil"/>
+            </w:tcBorders>
+            <w:shd w:val="clear" w:color="D9D9D9" w:fill="D9D9D9"/>
+            <w:vAlign w:val="bottom"/>
+            <w:hideMark/>
+          </w:tcPr>
+          <w:p>
+            <w:pPr>
+              <w:spacing w:after="0" w:line="240" w:lineRule="auto"/>
+              <w:rPr>
+                <w:rFonts w:ascii="Aptos Narrow" w:eastAsia="Times New Roman" w:hAnsi="Aptos Narrow" w:cs="Times New Roman"/>
+                <w:color w:val="000000"/>
+                <w:kern w:val="0"/>
+                <w14:ligatures w14:val="none"/>
+              </w:rPr>
+            </w:pPr>
+            <w:r>
+              <w:rPr>
+                <w:rFonts w:ascii="Aptos Narrow" w:eastAsia="Times New Roman" w:hAnsi="Aptos Narrow" w:cs="Times New Roman"/>
+                <w:color w:val="000000"/>
+                <w:kern w:val="0"/>
+                <w14:ligatures w14:val="none"/>
+              </w:rPr>
+              <w:t>2S LiPo</w:t>
+            </w:r>
+          </w:p>
+        </w:tc>
+      </w:tr>
+      <w:tr>
+        <w:trPr>
+          <w:trHeight w:val="576"/>
+        </w:trPr>
+        <w:tc>
+          <w:tcPr>
+            <w:tcW w:w="880" w:type="dxa"/>
+            <w:tcBorders>
+              <w:top w:val="nil"/>
+              <w:left w:val="nil"/>
+              <w:bottom w:val="nil"/>
+              <w:right w:val="nil"/>
+            </w:tcBorders>
+            <w:shd w:val="clear" w:color="A02B93" w:fill="A02B93"/>
+            <w:vAlign w:val="bottom"/>
+            <w:hideMark/>
+          </w:tcPr>
+          <w:p>
+            <w:pPr>
+              <w:spacing w:after="0" w:line="240" w:lineRule="auto"/>
+              <w:jc w:val="center"/>
+              <w:rPr>
+                <w:rFonts w:ascii="Aptos Narrow" w:eastAsia="Times New Roman" w:hAnsi="Aptos Narrow" w:cs="Times New Roman"/>
+                <w:b/>
+                <w:bCs/>
+                <w:color w:val="FFFFFF"/>
+                <w:kern w:val="0"/>
+                <w14:ligatures w14:val="none"/>
+              </w:rPr>
+            </w:pPr>
+            <w:r>
+              <w:rPr>
+                <w:rFonts w:ascii="Aptos Narrow" w:eastAsia="Times New Roman" w:hAnsi="Aptos Narrow" w:cs="Times New Roman"/>
+                <w:b/>
+                <w:bCs/>
+                <w:color w:val="FFFFFF"/>
+                <w:kern w:val="0"/>
+                <w14:ligatures w14:val="none"/>
+              </w:rPr>
+              <w:t>1.a</w:t>
+            </w:r>
+          </w:p>
+        </w:tc>
+        <w:tc>
+          <w:tcPr>
+            <w:tcW w:w="2860" w:type="dxa"/>
+            <w:tcBorders>
+              <w:top w:val="nil"/>
+              <w:left w:val="nil"/>
+              <w:bottom w:val="nil"/>
+              <w:right w:val="nil"/>
+            </w:tcBorders>
+            <w:shd w:val="clear" w:color="auto" w:fill="auto"/>
+            <w:vAlign w:val="bottom"/>
+            <w:hideMark/>
+          </w:tcPr>
+          <w:p>
+            <w:pPr>
+              <w:spacing w:after="0" w:line="240" w:lineRule="auto"/>
+              <w:rPr>
+                <w:rFonts w:ascii="Aptos Narrow" w:eastAsia="Times New Roman" w:hAnsi="Aptos Narrow" w:cs="Times New Roman"/>
+                <w:color w:val="000000"/>
+                <w:kern w:val="0"/>
+                <w14:ligatures w14:val="none"/>
+              </w:rPr>
+            </w:pPr>
+            <w:r>
+              <w:rPr>
+                <w:rFonts w:ascii="Aptos Narrow" w:eastAsia="Times New Roman" w:hAnsi="Aptos Narrow" w:cs="Times New Roman"/>
+                <w:color w:val="000000"/>
+                <w:kern w:val="0"/>
+                <w14:ligatures w14:val="none"/>
+              </w:rPr>
+              <w:t>Minimize Power Use</w:t>
+            </w:r>
+          </w:p>
+        </w:tc>
+        <w:tc>
+          <w:tcPr>
+            <w:tcW w:w="6660" w:type="dxa"/>
+            <w:tcBorders>
+              <w:top w:val="nil"/>
+              <w:left w:val="nil"/>
+              <w:bottom w:val="nil"/>
+              <w:right w:val="nil"/>
+            </w:tcBorders>
+            <w:shd w:val="clear" w:color="auto" w:fill="auto"/>
+            <w:vAlign w:val="bottom"/>
+            <w:hideMark/>
+          </w:tcPr>
+          <w:p>
+            <w:pPr>
+              <w:spacing w:after="0" w:line="240" w:lineRule="auto"/>
+              <w:rPr>
+                <w:rFonts w:ascii="Aptos Narrow" w:eastAsia="Times New Roman" w:hAnsi="Aptos Narrow" w:cs="Times New Roman"/>
+                <w:color w:val="000000"/>
+                <w:kern w:val="0"/>
+                <w14:ligatures w14:val="none"/>
+              </w:rPr>
+            </w:pPr>
+            <w:r>
+              <w:rPr>
+                <w:rFonts w:ascii="Aptos Narrow" w:eastAsia="Times New Roman" w:hAnsi="Aptos Narrow" w:cs="Times New Roman"/>
+                <w:color w:val="000000"/>
+                <w:kern w:val="0"/>
+                <w14:ligatures w14:val="none"/>
+              </w:rPr>
+              <w:t>Design</w:t>
+            </w:r>
+            <w:r>
+              <w:rPr>
+                <w:rFonts w:ascii="Aptos Narrow" w:eastAsia="Times New Roman" w:hAnsi="Aptos Narrow" w:cs="Times New Roman"/>
+                <w:color w:val="000000"/>
+                <w:kern w:val="0"/>
+                <w14:ligatures w14:val="none"/>
+              </w:rPr>
+              <w:t xml:space="preserve"> Goal: The longer we can power the board the better. Minimum of 2  hours of battery life. Would like 3-4 hours</w:t>
+            </w:r>
+          </w:p>
+        </w:tc>
+      </w:tr>
+      <w:tr>
+        <w:trPr>
+          <w:trHeight w:val="288"/>
+        </w:trPr>
+        <w:tc>
+          <w:tcPr>
+            <w:tcW w:w="880" w:type="dxa"/>
+            <w:tcBorders>
+              <w:top w:val="nil"/>
+              <w:left w:val="nil"/>
+              <w:bottom w:val="nil"/>
+              <w:right w:val="nil"/>
+            </w:tcBorders>
+            <w:shd w:val="clear" w:color="A02B93" w:fill="A02B93"/>
+            <w:vAlign w:val="bottom"/>
+            <w:hideMark/>
+          </w:tcPr>
+          <w:p>
+            <w:pPr>
+              <w:spacing w:after="0" w:line="240" w:lineRule="auto"/>
+              <w:jc w:val="center"/>
+              <w:rPr>
+                <w:rFonts w:ascii="Aptos Narrow" w:eastAsia="Times New Roman" w:hAnsi="Aptos Narrow" w:cs="Times New Roman"/>
+                <w:b/>
+                <w:bCs/>
+                <w:color w:val="FFFFFF"/>
+                <w:kern w:val="0"/>
+                <w14:ligatures w14:val="none"/>
+              </w:rPr>
+            </w:pPr>
+            <w:r>
+              <w:rPr>
+                <w:rFonts w:ascii="Aptos Narrow" w:eastAsia="Times New Roman" w:hAnsi="Aptos Narrow" w:cs="Times New Roman"/>
+                <w:b/>
+                <w:bCs/>
+                <w:color w:val="FFFFFF"/>
+                <w:kern w:val="0"/>
+                <w14:ligatures w14:val="none"/>
+              </w:rPr>
+              <w:t>2.0</w:t>
+            </w:r>
+          </w:p>
+        </w:tc>
+        <w:tc>
+          <w:tcPr>
+            <w:tcW w:w="2860" w:type="dxa"/>
+            <w:tcBorders>
+              <w:top w:val="nil"/>
+              <w:left w:val="nil"/>
+              <w:bottom w:val="nil"/>
+              <w:right w:val="nil"/>
+            </w:tcBorders>
+            <w:shd w:val="clear" w:color="D9D9D9" w:fill="D9D9D9"/>
+            <w:vAlign w:val="bottom"/>
+            <w:hideMark/>
+          </w:tcPr>
+          <w:p>
+            <w:pPr>
+              <w:spacing w:after="0" w:line="240" w:lineRule="auto"/>
+              <w:rPr>
+                <w:rFonts w:ascii="Aptos Narrow" w:eastAsia="Times New Roman" w:hAnsi="Aptos Narrow" w:cs="Times New Roman"/>
+                <w:color w:val="000000"/>
+                <w:kern w:val="0"/>
+                <w14:ligatures w14:val="none"/>
+              </w:rPr>
+            </w:pPr>
+            <w:r>
+              <w:rPr>
+                <w:rFonts w:ascii="Aptos Narrow" w:eastAsia="Times New Roman" w:hAnsi="Aptos Narrow" w:cs="Times New Roman"/>
+                <w:color w:val="000000"/>
+                <w:kern w:val="0"/>
+                <w14:ligatures w14:val="none"/>
+              </w:rPr>
+              <w:t>Weight</w:t>
+            </w:r>
+          </w:p>
+        </w:tc>
+        <w:tc>
+          <w:tcPr>
+            <w:tcW w:w="6660" w:type="dxa"/>
+            <w:tcBorders>
+              <w:top w:val="nil"/>
+              <w:left w:val="nil"/>
+              <w:bottom w:val="nil"/>
+              <w:right w:val="nil"/>
+            </w:tcBorders>
+            <w:shd w:val="clear" w:color="D9D9D9" w:fill="D9D9D9"/>
+            <w:vAlign w:val="bottom"/>
+            <w:hideMark/>
+          </w:tcPr>
+          <w:p>
+            <w:pPr>
+              <w:spacing w:after="0" w:line="240" w:lineRule="auto"/>
+              <w:rPr>
+                <w:rFonts w:ascii="Aptos Narrow" w:eastAsia="Times New Roman" w:hAnsi="Aptos Narrow" w:cs="Times New Roman"/>
+                <w:color w:val="000000"/>
+                <w:kern w:val="0"/>
+                <w14:ligatures w14:val="none"/>
+              </w:rPr>
+            </w:pPr>
+            <w:r>
+              <w:rPr>
+                <w:rFonts w:ascii="Aptos Narrow" w:eastAsia="Times New Roman" w:hAnsi="Aptos Narrow" w:cs="Times New Roman"/>
+                <w:color w:val="000000"/>
+                <w:kern w:val="0"/>
+                <w14:ligatures w14:val="none"/>
+              </w:rPr>
+              <w:t>Maximum 100 grams</w:t>
+            </w:r>
+          </w:p>
+        </w:tc>
+      </w:tr>
+      <w:tr>
+        <w:trPr>
+          <w:trHeight w:val="288"/>
+        </w:trPr>
+        <w:tc>
+          <w:tcPr>
+            <w:tcW w:w="880" w:type="dxa"/>
+            <w:tcBorders>
+              <w:top w:val="nil"/>
+              <w:left w:val="nil"/>
+              <w:bottom w:val="nil"/>
+              <w:right w:val="nil"/>
+            </w:tcBorders>
+            <w:shd w:val="clear" w:color="A02B93" w:fill="A02B93"/>
+            <w:vAlign w:val="bottom"/>
+            <w:hideMark/>
+          </w:tcPr>
+          <w:p>
+            <w:pPr>
+              <w:spacing w:after="0" w:line="240" w:lineRule="auto"/>
+              <w:jc w:val="center"/>
+              <w:rPr>
+                <w:rFonts w:ascii="Aptos Narrow" w:eastAsia="Times New Roman" w:hAnsi="Aptos Narrow" w:cs="Times New Roman"/>
+                <w:b/>
+                <w:bCs/>
+                <w:color w:val="FFFFFF"/>
+                <w:kern w:val="0"/>
+                <w14:ligatures w14:val="none"/>
+              </w:rPr>
+            </w:pPr>
+            <w:r>
+              <w:rPr>
+                <w:rFonts w:ascii="Aptos Narrow" w:eastAsia="Times New Roman" w:hAnsi="Aptos Narrow" w:cs="Times New Roman"/>
+                <w:b/>
+                <w:bCs/>
+                <w:color w:val="FFFFFF"/>
+                <w:kern w:val="0"/>
+                <w14:ligatures w14:val="none"/>
+              </w:rPr>
+              <w:t>3.0</w:t>
+            </w:r>
+          </w:p>
+        </w:tc>
+        <w:tc>
+          <w:tcPr>
+            <w:tcW w:w="2860" w:type="dxa"/>
+            <w:tcBorders>
+              <w:top w:val="nil"/>
+              <w:left w:val="nil"/>
+              <w:bottom w:val="nil"/>
+              <w:right w:val="nil"/>
+            </w:tcBorders>
+            <w:shd w:val="clear" w:color="auto" w:fill="auto"/>
+            <w:vAlign w:val="bottom"/>
+            <w:hideMark/>
+          </w:tcPr>
+          <w:p>
+            <w:pPr>
+              <w:spacing w:after="0" w:line="240" w:lineRule="auto"/>
+              <w:rPr>
+                <w:rFonts w:ascii="Aptos Narrow" w:eastAsia="Times New Roman" w:hAnsi="Aptos Narrow" w:cs="Times New Roman"/>
+                <w:color w:val="000000"/>
+                <w:kern w:val="0"/>
+                <w14:ligatures w14:val="none"/>
+              </w:rPr>
+            </w:pPr>
+            <w:r>
+              <w:rPr>
+                <w:rFonts w:ascii="Aptos Narrow" w:eastAsia="Times New Roman" w:hAnsi="Aptos Narrow" w:cs="Times New Roman"/>
+                <w:color w:val="000000"/>
+                <w:kern w:val="0"/>
+                <w14:ligatures w14:val="none"/>
+              </w:rPr>
+              <w:t>Size</w:t>
+            </w:r>
+          </w:p>
+        </w:tc>
+        <w:tc>
+          <w:tcPr>
+            <w:tcW w:w="6660" w:type="dxa"/>
+            <w:tcBorders>
+              <w:top w:val="nil"/>
+              <w:left w:val="nil"/>
+              <w:bottom w:val="nil"/>
+              <w:right w:val="nil"/>
+            </w:tcBorders>
+            <w:shd w:val="clear" w:color="auto" w:fill="auto"/>
+            <w:vAlign w:val="bottom"/>
+            <w:hideMark/>
+          </w:tcPr>
+          <w:p>
+            <w:pPr>
+              <w:spacing w:after="0" w:line="240" w:lineRule="auto"/>
+              <w:rPr>
+                <w:rFonts w:ascii="Aptos Narrow" w:eastAsia="Times New Roman" w:hAnsi="Aptos Narrow" w:cs="Times New Roman"/>
+                <w:color w:val="000000"/>
+                <w:kern w:val="0"/>
+                <w14:ligatures w14:val="none"/>
+              </w:rPr>
+            </w:pPr>
+            <w:r>
+              <w:rPr>
+                <w:rFonts w:ascii="Aptos Narrow" w:eastAsia="Times New Roman" w:hAnsi="Aptos Narrow" w:cs="Times New Roman"/>
+                <w:color w:val="000000"/>
+                <w:kern w:val="0"/>
+                <w14:ligatures w14:val="none"/>
+              </w:rPr>
+              <w:t>Maximum 3 in width, 4 in length</w:t>
+            </w:r>
+          </w:p>
+        </w:tc>
+      </w:tr>
+      <w:tr>
+        <w:trPr>
+          <w:trHeight w:val="288"/>
+        </w:trPr>
+        <w:tc>
+          <w:tcPr>
+            <w:tcW w:w="880" w:type="dxa"/>
+            <w:tcBorders>
+              <w:top w:val="nil"/>
+              <w:left w:val="nil"/>
+              <w:bottom w:val="nil"/>
+              <w:right w:val="nil"/>
+            </w:tcBorders>
+            <w:shd w:val="clear" w:color="A02B93" w:fill="A02B93"/>
+            <w:vAlign w:val="bottom"/>
+            <w:hideMark/>
+          </w:tcPr>
+          <w:p>
+            <w:pPr>
+              <w:spacing w:after="0" w:line="240" w:lineRule="auto"/>
+              <w:jc w:val="center"/>
+              <w:rPr>
+                <w:rFonts w:ascii="Aptos Narrow" w:eastAsia="Times New Roman" w:hAnsi="Aptos Narrow" w:cs="Times New Roman"/>
+                <w:b/>
+                <w:bCs/>
+                <w:color w:val="FFFFFF"/>
+                <w:kern w:val="0"/>
+                <w14:ligatures w14:val="none"/>
+              </w:rPr>
+            </w:pPr>
+            <w:r>
+              <w:rPr>
+                <w:rFonts w:ascii="Aptos Narrow" w:eastAsia="Times New Roman" w:hAnsi="Aptos Narrow" w:cs="Times New Roman"/>
+                <w:b/>
+                <w:bCs/>
+                <w:color w:val="FFFFFF"/>
+                <w:kern w:val="0"/>
+                <w14:ligatures w14:val="none"/>
+              </w:rPr>
+              <w:t>4.0</w:t>
+            </w:r>
+          </w:p>
+        </w:tc>
+        <w:tc>
+          <w:tcPr>
+            <w:tcW w:w="2860" w:type="dxa"/>
+            <w:tcBorders>
+              <w:top w:val="nil"/>
+              <w:left w:val="nil"/>
+              <w:bottom w:val="nil"/>
+              <w:right w:val="nil"/>
+            </w:tcBorders>
+            <w:shd w:val="clear" w:color="D9D9D9" w:fill="D9D9D9"/>
+            <w:vAlign w:val="bottom"/>
+            <w:hideMark/>
+          </w:tcPr>
+          <w:p>
+            <w:pPr>
+              <w:spacing w:after="0" w:line="240" w:lineRule="auto"/>
+              <w:rPr>
+                <w:rFonts w:ascii="Aptos Narrow" w:eastAsia="Times New Roman" w:hAnsi="Aptos Narrow" w:cs="Times New Roman"/>
+                <w:color w:val="000000"/>
+                <w:kern w:val="0"/>
+                <w14:ligatures w14:val="none"/>
+              </w:rPr>
+            </w:pPr>
+            <w:r>
+              <w:rPr>
+                <w:rFonts w:ascii="Aptos Narrow" w:eastAsia="Times New Roman" w:hAnsi="Aptos Narrow" w:cs="Times New Roman"/>
+                <w:color w:val="000000"/>
+                <w:kern w:val="0"/>
+                <w14:ligatures w14:val="none"/>
+              </w:rPr>
+              <w:t>Cost</w:t>
+            </w:r>
+          </w:p>
+        </w:tc>
+        <w:tc>
+          <w:tcPr>
+            <w:tcW w:w="6660" w:type="dxa"/>
+            <w:tcBorders>
+              <w:top w:val="nil"/>
+              <w:left w:val="nil"/>
+              <w:bottom w:val="nil"/>
+              <w:right w:val="nil"/>
+            </w:tcBorders>
+            <w:shd w:val="clear" w:color="D9D9D9" w:fill="D9D9D9"/>
+            <w:vAlign w:val="bottom"/>
+            <w:hideMark/>
+          </w:tcPr>
+          <w:p>
+            <w:pPr>
+              <w:spacing w:after="0" w:line="240" w:lineRule="auto"/>
+              <w:rPr>
+                <w:rFonts w:ascii="Aptos Narrow" w:eastAsia="Times New Roman" w:hAnsi="Aptos Narrow" w:cs="Times New Roman"/>
+                <w:color w:val="000000"/>
+                <w:kern w:val="0"/>
+                <w14:ligatures w14:val="none"/>
+              </w:rPr>
+            </w:pPr>
+            <w:r>
+              <w:rPr>
+                <w:rFonts w:ascii="Aptos Narrow" w:eastAsia="Times New Roman" w:hAnsi="Aptos Narrow" w:cs="Times New Roman"/>
+                <w:color w:val="000000"/>
+                <w:kern w:val="0"/>
+                <w14:ligatures w14:val="none"/>
+              </w:rPr>
+              <w:t>$200 or less</w:t>
+            </w:r>
+          </w:p>
+        </w:tc>
+      </w:tr>
+      <w:tr>
+        <w:trPr>
+          <w:trHeight w:val="288"/>
+        </w:trPr>
+        <w:tc>
+          <w:tcPr>
+            <w:tcW w:w="880" w:type="dxa"/>
+            <w:tcBorders>
+              <w:top w:val="nil"/>
+              <w:left w:val="nil"/>
+              <w:bottom w:val="nil"/>
+              <w:right w:val="nil"/>
+            </w:tcBorders>
+            <w:shd w:val="clear" w:color="A02B93" w:fill="A02B93"/>
+            <w:vAlign w:val="bottom"/>
+            <w:hideMark/>
+          </w:tcPr>
+          <w:p>
+            <w:pPr>
+              <w:spacing w:after="0" w:line="240" w:lineRule="auto"/>
+              <w:jc w:val="center"/>
+              <w:rPr>
+                <w:rFonts w:ascii="Aptos Narrow" w:eastAsia="Times New Roman" w:hAnsi="Aptos Narrow" w:cs="Times New Roman"/>
+                <w:b/>
+                <w:bCs/>
+                <w:color w:val="FFFFFF"/>
+                <w:kern w:val="0"/>
+                <w14:ligatures w14:val="none"/>
+              </w:rPr>
+            </w:pPr>
+            <w:r>
+              <w:rPr>
+                <w:rFonts w:ascii="Aptos Narrow" w:eastAsia="Times New Roman" w:hAnsi="Aptos Narrow" w:cs="Times New Roman"/>
+                <w:b/>
+                <w:bCs/>
+                <w:color w:val="FFFFFF"/>
+                <w:kern w:val="0"/>
+                <w14:ligatures w14:val="none"/>
+              </w:rPr>
+              <w:t>5.0</w:t>
+            </w:r>
+          </w:p>
+        </w:tc>
+        <w:tc>
+          <w:tcPr>
+            <w:tcW w:w="2860" w:type="dxa"/>
+            <w:tcBorders>
+              <w:top w:val="nil"/>
+              <w:left w:val="nil"/>
+              <w:bottom w:val="nil"/>
+              <w:right w:val="nil"/>
+            </w:tcBorders>
+            <w:shd w:val="clear" w:color="auto" w:fill="auto"/>
+            <w:vAlign w:val="bottom"/>
+            <w:hideMark/>
+          </w:tcPr>
+          <w:p>
+            <w:pPr>
+              <w:spacing w:after="0" w:line="240" w:lineRule="auto"/>
+              <w:rPr>
+                <w:rFonts w:ascii="Aptos Narrow" w:eastAsia="Times New Roman" w:hAnsi="Aptos Narrow" w:cs="Times New Roman"/>
+                <w:color w:val="000000"/>
+                <w:kern w:val="0"/>
+                <w14:ligatures w14:val="none"/>
+              </w:rPr>
+            </w:pPr>
+            <w:r>
+              <w:rPr>
+                <w:rFonts w:ascii="Aptos Narrow" w:eastAsia="Times New Roman" w:hAnsi="Aptos Narrow" w:cs="Times New Roman"/>
+                <w:color w:val="000000"/>
+                <w:kern w:val="0"/>
+                <w14:ligatures w14:val="none"/>
+              </w:rPr>
+              <w:t>Data Logging</w:t>
+            </w:r>
+          </w:p>
+        </w:tc>
+        <w:tc>
+          <w:tcPr>
+            <w:tcW w:w="6660" w:type="dxa"/>
+            <w:tcBorders>
+              <w:top w:val="nil"/>
+              <w:left w:val="nil"/>
+              <w:bottom w:val="nil"/>
+              <w:right w:val="nil"/>
+            </w:tcBorders>
+            <w:shd w:val="clear" w:color="auto" w:fill="auto"/>
+            <w:vAlign w:val="bottom"/>
+            <w:hideMark/>
+          </w:tcPr>
+          <w:p>
+            <w:pPr>
+              <w:spacing w:after="0" w:line="240" w:lineRule="auto"/>
+              <w:rPr>
+                <w:rFonts w:ascii="Aptos Narrow" w:eastAsia="Times New Roman" w:hAnsi="Aptos Narrow" w:cs="Times New Roman"/>
+                <w:color w:val="000000"/>
+                <w:kern w:val="0"/>
+                <w14:ligatures w14:val="none"/>
+              </w:rPr>
+            </w:pPr>
+            <w:r>
+              <w:rPr>
+                <w:rFonts w:ascii="Aptos Narrow" w:eastAsia="Times New Roman" w:hAnsi="Aptos Narrow" w:cs="Times New Roman"/>
+                <w:color w:val="000000"/>
+                <w:kern w:val="0"/>
+                <w14:ligatures w14:val="none"/>
+              </w:rPr>
+              <w:t xml:space="preserve">Store at least three flights worth of data </w:t>
+            </w:r>
+          </w:p>
+        </w:tc>
+      </w:tr>
+      <w:tr>
+        <w:trPr>
+          <w:trHeight w:val="288"/>
+        </w:trPr>
+        <w:tc>
+          <w:tcPr>
+            <w:tcW w:w="880" w:type="dxa"/>
+            <w:tcBorders>
+              <w:top w:val="nil"/>
+              <w:left w:val="nil"/>
+              <w:bottom w:val="nil"/>
+              <w:right w:val="nil"/>
+            </w:tcBorders>
+            <w:shd w:val="clear" w:color="A02B93" w:fill="A02B93"/>
+            <w:vAlign w:val="bottom"/>
+            <w:hideMark/>
+          </w:tcPr>
+          <w:p>
+            <w:pPr>
+              <w:spacing w:after="0" w:line="240" w:lineRule="auto"/>
+              <w:jc w:val="center"/>
+              <w:rPr>
+                <w:rFonts w:ascii="Aptos Narrow" w:eastAsia="Times New Roman" w:hAnsi="Aptos Narrow" w:cs="Times New Roman"/>
+                <w:b/>
+                <w:bCs/>
+                <w:color w:val="FFFFFF"/>
+                <w:kern w:val="0"/>
+                <w14:ligatures w14:val="none"/>
+              </w:rPr>
+            </w:pPr>
+            <w:r>
+              <w:rPr>
+                <w:rFonts w:ascii="Aptos Narrow" w:eastAsia="Times New Roman" w:hAnsi="Aptos Narrow" w:cs="Times New Roman"/>
+                <w:b/>
+                <w:bCs/>
+                <w:color w:val="FFFFFF"/>
+                <w:kern w:val="0"/>
+                <w14:ligatures w14:val="none"/>
+              </w:rPr>
+              <w:t>5.a</w:t>
+            </w:r>
+          </w:p>
+        </w:tc>
+        <w:tc>
+          <w:tcPr>
+            <w:tcW w:w="2860" w:type="dxa"/>
+            <w:tcBorders>
+              <w:top w:val="nil"/>
+              <w:left w:val="nil"/>
+              <w:bottom w:val="nil"/>
+              <w:right w:val="nil"/>
+            </w:tcBorders>
+            <w:shd w:val="clear" w:color="D9D9D9" w:fill="D9D9D9"/>
+            <w:vAlign w:val="bottom"/>
+            <w:hideMark/>
+          </w:tcPr>
+          <w:p>
+            <w:pPr>
+              <w:spacing w:after="0" w:line="240" w:lineRule="auto"/>
+              <w:rPr>
+                <w:rFonts w:ascii="Aptos Narrow" w:eastAsia="Times New Roman" w:hAnsi="Aptos Narrow" w:cs="Times New Roman"/>
+                <w:color w:val="000000"/>
+                <w:kern w:val="0"/>
+                <w14:ligatures w14:val="none"/>
+              </w:rPr>
+            </w:pPr>
+            <w:r>
+              <w:rPr>
+                <w:rFonts w:ascii="Aptos Narrow" w:eastAsia="Times New Roman" w:hAnsi="Aptos Narrow" w:cs="Times New Roman"/>
+                <w:color w:val="000000"/>
+                <w:kern w:val="0"/>
+                <w14:ligatures w14:val="none"/>
+              </w:rPr>
+              <w:t>Data Processing</w:t>
+            </w:r>
+          </w:p>
+        </w:tc>
+        <w:tc>
+          <w:tcPr>
+            <w:tcW w:w="6660" w:type="dxa"/>
+            <w:tcBorders>
+              <w:top w:val="nil"/>
+              <w:left w:val="nil"/>
+              <w:bottom w:val="nil"/>
+              <w:right w:val="nil"/>
+            </w:tcBorders>
+            <w:shd w:val="clear" w:color="D9D9D9" w:fill="D9D9D9"/>
+            <w:vAlign w:val="bottom"/>
+            <w:hideMark/>
+          </w:tcPr>
+          <w:p>
+            <w:pPr>
+              <w:spacing w:after="0" w:line="240" w:lineRule="auto"/>
+              <w:rPr>
+                <w:rFonts w:ascii="Aptos Narrow" w:eastAsia="Times New Roman" w:hAnsi="Aptos Narrow" w:cs="Times New Roman"/>
+                <w:color w:val="000000"/>
+                <w:kern w:val="0"/>
+                <w14:ligatures w14:val="none"/>
+              </w:rPr>
+            </w:pPr>
+            <w:r>
+              <w:rPr>
+                <w:rFonts w:ascii="Aptos Narrow" w:eastAsia="Times New Roman" w:hAnsi="Aptos Narrow" w:cs="Times New Roman"/>
+                <w:color w:val="000000"/>
+                <w:kern w:val="0"/>
+                <w14:ligatures w14:val="none"/>
+              </w:rPr>
+              <w:t>Be able to process data from sensors into readable flight data</w:t>
+            </w:r>
+          </w:p>
+        </w:tc>
+      </w:tr>
+      <w:tr>
+        <w:trPr>
+          <w:trHeight w:val="288"/>
+        </w:trPr>
+        <w:tc>
+          <w:tcPr>
+            <w:tcW w:w="880" w:type="dxa"/>
+            <w:tcBorders>
+              <w:top w:val="nil"/>
+              <w:left w:val="nil"/>
+              <w:bottom w:val="single" w:sz="8" w:space="0" w:color="000000"/>
+              <w:right w:val="nil"/>
+            </w:tcBorders>
+            <w:shd w:val="clear" w:color="A02B93" w:fill="A02B93"/>
+            <w:vAlign w:val="bottom"/>
+            <w:hideMark/>
+          </w:tcPr>
+          <w:p>
+            <w:pPr>
+              <w:spacing w:after="0" w:line="240" w:lineRule="auto"/>
+              <w:jc w:val="center"/>
+              <w:rPr>
+                <w:rFonts w:ascii="Aptos Narrow" w:eastAsia="Times New Roman" w:hAnsi="Aptos Narrow" w:cs="Times New Roman"/>
+                <w:b/>
+                <w:bCs/>
+                <w:color w:val="FFFFFF"/>
+                <w:kern w:val="0"/>
+                <w14:ligatures w14:val="none"/>
+              </w:rPr>
+            </w:pPr>
+            <w:r>
+              <w:rPr>
+                <w:rFonts w:ascii="Aptos Narrow" w:eastAsia="Times New Roman" w:hAnsi="Aptos Narrow" w:cs="Times New Roman"/>
+                <w:b/>
+                <w:bCs/>
+                <w:color w:val="FFFFFF"/>
+                <w:kern w:val="0"/>
+                <w14:ligatures w14:val="none"/>
+              </w:rPr>
+              <w:t>5.b</w:t>
+            </w:r>
+          </w:p>
+        </w:tc>
+        <w:tc>
+          <w:tcPr>
+            <w:tcW w:w="2860" w:type="dxa"/>
+            <w:tcBorders>
+              <w:top w:val="nil"/>
+              <w:left w:val="nil"/>
+              <w:bottom w:val="single" w:sz="8" w:space="0" w:color="000000"/>
+              <w:right w:val="nil"/>
+            </w:tcBorders>
+            <w:shd w:val="clear" w:color="auto" w:fill="auto"/>
+            <w:vAlign w:val="bottom"/>
+            <w:hideMark/>
+          </w:tcPr>
+          <w:p>
+            <w:pPr>
+              <w:spacing w:after="0" w:line="240" w:lineRule="auto"/>
+              <w:rPr>
+                <w:rFonts w:ascii="Aptos Narrow" w:eastAsia="Times New Roman" w:hAnsi="Aptos Narrow" w:cs="Times New Roman"/>
+                <w:color w:val="000000"/>
+                <w:kern w:val="0"/>
+                <w14:ligatures w14:val="none"/>
+              </w:rPr>
+            </w:pPr>
+            <w:r>
+              <w:rPr>
+                <w:rFonts w:ascii="Aptos Narrow" w:eastAsia="Times New Roman" w:hAnsi="Aptos Narrow" w:cs="Times New Roman"/>
+                <w:color w:val="000000"/>
+                <w:kern w:val="0"/>
+                <w14:ligatures w14:val="none"/>
+              </w:rPr>
+              <w:t>Data Export</w:t>
+            </w:r>
+          </w:p>
+        </w:tc>
+        <w:tc>
+          <w:tcPr>
+            <w:tcW w:w="6660" w:type="dxa"/>
+            <w:tcBorders>
+              <w:top w:val="nil"/>
+              <w:left w:val="nil"/>
+              <w:bottom w:val="single" w:sz="8" w:space="0" w:color="000000"/>
+              <w:right w:val="nil"/>
+            </w:tcBorders>
+            <w:shd w:val="clear" w:color="auto" w:fill="auto"/>
+            <w:vAlign w:val="bottom"/>
+            <w:hideMark/>
+          </w:tcPr>
+          <w:p>
+            <w:pPr>
+              <w:spacing w:after="0" w:line="240" w:lineRule="auto"/>
+              <w:rPr>
+                <w:rFonts w:ascii="Aptos Narrow" w:eastAsia="Times New Roman" w:hAnsi="Aptos Narrow" w:cs="Times New Roman"/>
+                <w:color w:val="000000"/>
+                <w:kern w:val="0"/>
+                <w14:ligatures w14:val="none"/>
+              </w:rPr>
+            </w:pPr>
+            <w:r>
+              <w:rPr>
+                <w:rFonts w:ascii="Aptos Narrow" w:eastAsia="Times New Roman" w:hAnsi="Aptos Narrow" w:cs="Times New Roman"/>
+                <w:color w:val="000000"/>
+                <w:kern w:val="0"/>
+                <w14:ligatures w14:val="none"/>
+              </w:rPr>
+              <w:t>Be able to export that data over serial or visualize over WiFi</w:t>
+            </w:r>
+          </w:p>
+        </w:tc>
+      </w:tr>
+    </w:tbl>
     <w:p>
       <w:pPr>
         <w:rPr>
@@ -976,7 +2040,7 @@
           <w:sz w:val="24"/>
           <w:szCs w:val="24"/>
         </w:rPr>
-        <w:t>Temp</w:t>
+        <w:t xml:space="preserve">We will be able to verify and validate our final design by demonstrating all the project requirements. We can demonstrate the power usage by putting the flight computer under load for a set amount of time and seeing how much voltage is left in the battery after. We can demonstrate the weight and size by measuring using the appropriate devices. The plan is to have two different board revisions, the first one being a testing unit with buttons and switches for debugging. While the second revision would be one that flies and gathers data actively during the flight. We can demonstrate the data processing, storage, and exporting using the first revision testing board. </w:t>
       </w:r>
     </w:p>
     <w:p>
@@ -1009,22 +2073,1802 @@
         <w:t>Verification and Validation Matrix</w:t>
       </w:r>
     </w:p>
-    <w:p>
-      <w:pPr>
-        <w:rPr>
-          <w:rFonts w:ascii="Cambria" w:hAnsi="Cambria" w:cs="Times New Roman"/>
-          <w:sz w:val="24"/>
-          <w:szCs w:val="24"/>
-        </w:rPr>
-      </w:pPr>
-      <w:r>
-        <w:rPr>
-          <w:rFonts w:ascii="Cambria" w:hAnsi="Cambria" w:cs="Times New Roman"/>
-          <w:sz w:val="24"/>
-          <w:szCs w:val="24"/>
-        </w:rPr>
-        <w:t>Temp</w:t>
-      </w:r>
+    <w:tbl>
+      <w:tblPr>
+        <w:tblW w:w="9220" w:type="dxa"/>
+        <w:tblInd w:w="-420" w:type="dxa"/>
+        <w:tblLook w:val="04A0" w:firstRow="1" w:lastRow="0" w:firstColumn="1" w:lastColumn="0" w:noHBand="0" w:noVBand="1"/>
+      </w:tblPr>
+      <w:tblGrid>
+        <w:gridCol w:w="520"/>
+        <w:gridCol w:w="3040"/>
+        <w:gridCol w:w="1340"/>
+        <w:gridCol w:w="1820"/>
+        <w:gridCol w:w="1540"/>
+        <w:gridCol w:w="960"/>
+      </w:tblGrid>
+      <w:tr>
+        <w:trPr>
+          <w:trHeight w:val="288"/>
+        </w:trPr>
+        <w:tc>
+          <w:tcPr>
+            <w:tcW w:w="520" w:type="dxa"/>
+            <w:tcBorders>
+              <w:top w:val="nil"/>
+              <w:left w:val="nil"/>
+              <w:bottom w:val="single" w:sz="12" w:space="0" w:color="FFFFFF"/>
+              <w:right w:val="single" w:sz="4" w:space="0" w:color="FFFFFF"/>
+            </w:tcBorders>
+            <w:shd w:val="clear" w:color="A02B93" w:fill="A02B93"/>
+            <w:vAlign w:val="bottom"/>
+            <w:hideMark/>
+          </w:tcPr>
+          <w:p>
+            <w:pPr>
+              <w:spacing w:after="0" w:line="240" w:lineRule="auto"/>
+              <w:jc w:val="center"/>
+              <w:rPr>
+                <w:rFonts w:ascii="Aptos Narrow" w:eastAsia="Times New Roman" w:hAnsi="Aptos Narrow" w:cs="Times New Roman"/>
+                <w:b/>
+                <w:bCs/>
+                <w:color w:val="FFFFFF"/>
+                <w:kern w:val="0"/>
+                <w14:ligatures w14:val="none"/>
+              </w:rPr>
+            </w:pPr>
+            <w:r>
+              <w:rPr>
+                <w:rFonts w:ascii="Aptos Narrow" w:eastAsia="Times New Roman" w:hAnsi="Aptos Narrow" w:cs="Times New Roman"/>
+                <w:b/>
+                <w:bCs/>
+                <w:color w:val="FFFFFF"/>
+                <w:kern w:val="0"/>
+                <w14:ligatures w14:val="none"/>
+              </w:rPr>
+              <w:t>ID</w:t>
+            </w:r>
+          </w:p>
+        </w:tc>
+        <w:tc>
+          <w:tcPr>
+            <w:tcW w:w="3040" w:type="dxa"/>
+            <w:tcBorders>
+              <w:top w:val="nil"/>
+              <w:left w:val="single" w:sz="4" w:space="0" w:color="FFFFFF"/>
+              <w:bottom w:val="single" w:sz="12" w:space="0" w:color="FFFFFF"/>
+              <w:right w:val="single" w:sz="4" w:space="0" w:color="FFFFFF"/>
+            </w:tcBorders>
+            <w:shd w:val="clear" w:color="A02B93" w:fill="A02B93"/>
+            <w:vAlign w:val="bottom"/>
+            <w:hideMark/>
+          </w:tcPr>
+          <w:p>
+            <w:pPr>
+              <w:spacing w:after="0" w:line="240" w:lineRule="auto"/>
+              <w:jc w:val="center"/>
+              <w:rPr>
+                <w:rFonts w:ascii="Aptos Narrow" w:eastAsia="Times New Roman" w:hAnsi="Aptos Narrow" w:cs="Times New Roman"/>
+                <w:b/>
+                <w:bCs/>
+                <w:color w:val="FFFFFF"/>
+                <w:kern w:val="0"/>
+                <w14:ligatures w14:val="none"/>
+              </w:rPr>
+            </w:pPr>
+            <w:r>
+              <w:rPr>
+                <w:rFonts w:ascii="Aptos Narrow" w:eastAsia="Times New Roman" w:hAnsi="Aptos Narrow" w:cs="Times New Roman"/>
+                <w:b/>
+                <w:bCs/>
+                <w:color w:val="FFFFFF"/>
+                <w:kern w:val="0"/>
+                <w14:ligatures w14:val="none"/>
+              </w:rPr>
+              <w:t>Requirement</w:t>
+            </w:r>
+          </w:p>
+        </w:tc>
+        <w:tc>
+          <w:tcPr>
+            <w:tcW w:w="1340" w:type="dxa"/>
+            <w:tcBorders>
+              <w:top w:val="nil"/>
+              <w:left w:val="single" w:sz="4" w:space="0" w:color="FFFFFF"/>
+              <w:bottom w:val="single" w:sz="12" w:space="0" w:color="FFFFFF"/>
+              <w:right w:val="single" w:sz="4" w:space="0" w:color="FFFFFF"/>
+            </w:tcBorders>
+            <w:shd w:val="clear" w:color="A02B93" w:fill="A02B93"/>
+            <w:vAlign w:val="bottom"/>
+            <w:hideMark/>
+          </w:tcPr>
+          <w:p>
+            <w:pPr>
+              <w:spacing w:after="0" w:line="240" w:lineRule="auto"/>
+              <w:jc w:val="center"/>
+              <w:rPr>
+                <w:rFonts w:ascii="Aptos Narrow" w:eastAsia="Times New Roman" w:hAnsi="Aptos Narrow" w:cs="Times New Roman"/>
+                <w:b/>
+                <w:bCs/>
+                <w:color w:val="FFFFFF"/>
+                <w:kern w:val="0"/>
+                <w14:ligatures w14:val="none"/>
+              </w:rPr>
+            </w:pPr>
+            <w:r>
+              <w:rPr>
+                <w:rFonts w:ascii="Aptos Narrow" w:eastAsia="Times New Roman" w:hAnsi="Aptos Narrow" w:cs="Times New Roman"/>
+                <w:b/>
+                <w:bCs/>
+                <w:color w:val="FFFFFF"/>
+                <w:kern w:val="0"/>
+                <w14:ligatures w14:val="none"/>
+              </w:rPr>
+              <w:t>Analysis</w:t>
+            </w:r>
+          </w:p>
+        </w:tc>
+        <w:tc>
+          <w:tcPr>
+            <w:tcW w:w="1820" w:type="dxa"/>
+            <w:tcBorders>
+              <w:top w:val="nil"/>
+              <w:left w:val="single" w:sz="4" w:space="0" w:color="FFFFFF"/>
+              <w:bottom w:val="single" w:sz="12" w:space="0" w:color="FFFFFF"/>
+              <w:right w:val="single" w:sz="4" w:space="0" w:color="FFFFFF"/>
+            </w:tcBorders>
+            <w:shd w:val="clear" w:color="A02B93" w:fill="A02B93"/>
+            <w:vAlign w:val="bottom"/>
+            <w:hideMark/>
+          </w:tcPr>
+          <w:p>
+            <w:pPr>
+              <w:spacing w:after="0" w:line="240" w:lineRule="auto"/>
+              <w:jc w:val="center"/>
+              <w:rPr>
+                <w:rFonts w:ascii="Aptos Narrow" w:eastAsia="Times New Roman" w:hAnsi="Aptos Narrow" w:cs="Times New Roman"/>
+                <w:b/>
+                <w:bCs/>
+                <w:color w:val="FFFFFF"/>
+                <w:kern w:val="0"/>
+                <w14:ligatures w14:val="none"/>
+              </w:rPr>
+            </w:pPr>
+            <w:r>
+              <w:rPr>
+                <w:rFonts w:ascii="Aptos Narrow" w:eastAsia="Times New Roman" w:hAnsi="Aptos Narrow" w:cs="Times New Roman"/>
+                <w:b/>
+                <w:bCs/>
+                <w:color w:val="FFFFFF"/>
+                <w:kern w:val="0"/>
+                <w14:ligatures w14:val="none"/>
+              </w:rPr>
+              <w:t>Demonstration</w:t>
+            </w:r>
+          </w:p>
+        </w:tc>
+        <w:tc>
+          <w:tcPr>
+            <w:tcW w:w="1540" w:type="dxa"/>
+            <w:tcBorders>
+              <w:top w:val="nil"/>
+              <w:left w:val="single" w:sz="4" w:space="0" w:color="FFFFFF"/>
+              <w:bottom w:val="single" w:sz="12" w:space="0" w:color="FFFFFF"/>
+              <w:right w:val="single" w:sz="4" w:space="0" w:color="FFFFFF"/>
+            </w:tcBorders>
+            <w:shd w:val="clear" w:color="A02B93" w:fill="A02B93"/>
+            <w:vAlign w:val="bottom"/>
+            <w:hideMark/>
+          </w:tcPr>
+          <w:p>
+            <w:pPr>
+              <w:spacing w:after="0" w:line="240" w:lineRule="auto"/>
+              <w:jc w:val="center"/>
+              <w:rPr>
+                <w:rFonts w:ascii="Aptos Narrow" w:eastAsia="Times New Roman" w:hAnsi="Aptos Narrow" w:cs="Times New Roman"/>
+                <w:b/>
+                <w:bCs/>
+                <w:color w:val="FFFFFF"/>
+                <w:kern w:val="0"/>
+                <w14:ligatures w14:val="none"/>
+              </w:rPr>
+            </w:pPr>
+            <w:r>
+              <w:rPr>
+                <w:rFonts w:ascii="Aptos Narrow" w:eastAsia="Times New Roman" w:hAnsi="Aptos Narrow" w:cs="Times New Roman"/>
+                <w:b/>
+                <w:bCs/>
+                <w:color w:val="FFFFFF"/>
+                <w:kern w:val="0"/>
+                <w14:ligatures w14:val="none"/>
+              </w:rPr>
+              <w:t>Inspection</w:t>
+            </w:r>
+          </w:p>
+        </w:tc>
+        <w:tc>
+          <w:tcPr>
+            <w:tcW w:w="960" w:type="dxa"/>
+            <w:tcBorders>
+              <w:top w:val="nil"/>
+              <w:left w:val="single" w:sz="4" w:space="0" w:color="FFFFFF"/>
+              <w:bottom w:val="single" w:sz="12" w:space="0" w:color="FFFFFF"/>
+              <w:right w:val="nil"/>
+            </w:tcBorders>
+            <w:shd w:val="clear" w:color="A02B93" w:fill="A02B93"/>
+            <w:vAlign w:val="bottom"/>
+            <w:hideMark/>
+          </w:tcPr>
+          <w:p>
+            <w:pPr>
+              <w:spacing w:after="0" w:line="240" w:lineRule="auto"/>
+              <w:jc w:val="center"/>
+              <w:rPr>
+                <w:rFonts w:ascii="Aptos Narrow" w:eastAsia="Times New Roman" w:hAnsi="Aptos Narrow" w:cs="Times New Roman"/>
+                <w:b/>
+                <w:bCs/>
+                <w:color w:val="FFFFFF"/>
+                <w:kern w:val="0"/>
+                <w14:ligatures w14:val="none"/>
+              </w:rPr>
+            </w:pPr>
+            <w:r>
+              <w:rPr>
+                <w:rFonts w:ascii="Aptos Narrow" w:eastAsia="Times New Roman" w:hAnsi="Aptos Narrow" w:cs="Times New Roman"/>
+                <w:b/>
+                <w:bCs/>
+                <w:color w:val="FFFFFF"/>
+                <w:kern w:val="0"/>
+                <w14:ligatures w14:val="none"/>
+              </w:rPr>
+              <w:t>Test</w:t>
+            </w:r>
+          </w:p>
+        </w:tc>
+      </w:tr>
+      <w:tr>
+        <w:trPr>
+          <w:trHeight w:val="288"/>
+        </w:trPr>
+        <w:tc>
+          <w:tcPr>
+            <w:tcW w:w="520" w:type="dxa"/>
+            <w:tcBorders>
+              <w:top w:val="single" w:sz="4" w:space="0" w:color="FFFFFF"/>
+              <w:left w:val="nil"/>
+              <w:bottom w:val="single" w:sz="4" w:space="0" w:color="FFFFFF"/>
+              <w:right w:val="single" w:sz="4" w:space="0" w:color="FFFFFF"/>
+            </w:tcBorders>
+            <w:shd w:val="clear" w:color="A02B93" w:fill="A02B93"/>
+            <w:vAlign w:val="bottom"/>
+            <w:hideMark/>
+          </w:tcPr>
+          <w:p>
+            <w:pPr>
+              <w:spacing w:after="0" w:line="240" w:lineRule="auto"/>
+              <w:jc w:val="center"/>
+              <w:rPr>
+                <w:rFonts w:ascii="Aptos Narrow" w:eastAsia="Times New Roman" w:hAnsi="Aptos Narrow" w:cs="Times New Roman"/>
+                <w:b/>
+                <w:bCs/>
+                <w:color w:val="FFFFFF"/>
+                <w:kern w:val="0"/>
+                <w14:ligatures w14:val="none"/>
+              </w:rPr>
+            </w:pPr>
+            <w:r>
+              <w:rPr>
+                <w:rFonts w:ascii="Aptos Narrow" w:eastAsia="Times New Roman" w:hAnsi="Aptos Narrow" w:cs="Times New Roman"/>
+                <w:b/>
+                <w:bCs/>
+                <w:color w:val="FFFFFF"/>
+                <w:kern w:val="0"/>
+                <w14:ligatures w14:val="none"/>
+              </w:rPr>
+              <w:t>1.0</w:t>
+            </w:r>
+          </w:p>
+        </w:tc>
+        <w:tc>
+          <w:tcPr>
+            <w:tcW w:w="3040" w:type="dxa"/>
+            <w:tcBorders>
+              <w:top w:val="single" w:sz="4" w:space="0" w:color="FFFFFF"/>
+              <w:left w:val="single" w:sz="4" w:space="0" w:color="FFFFFF"/>
+              <w:bottom w:val="single" w:sz="4" w:space="0" w:color="FFFFFF"/>
+              <w:right w:val="single" w:sz="4" w:space="0" w:color="FFFFFF"/>
+            </w:tcBorders>
+            <w:shd w:val="clear" w:color="E49EDD" w:fill="E49EDD"/>
+            <w:vAlign w:val="bottom"/>
+            <w:hideMark/>
+          </w:tcPr>
+          <w:p>
+            <w:pPr>
+              <w:spacing w:after="0" w:line="240" w:lineRule="auto"/>
+              <w:rPr>
+                <w:rFonts w:ascii="Aptos Narrow" w:eastAsia="Times New Roman" w:hAnsi="Aptos Narrow" w:cs="Times New Roman"/>
+                <w:color w:val="000000"/>
+                <w:kern w:val="0"/>
+                <w14:ligatures w14:val="none"/>
+              </w:rPr>
+            </w:pPr>
+            <w:r>
+              <w:rPr>
+                <w:rFonts w:ascii="Aptos Narrow" w:eastAsia="Times New Roman" w:hAnsi="Aptos Narrow" w:cs="Times New Roman"/>
+                <w:color w:val="000000"/>
+                <w:kern w:val="0"/>
+                <w14:ligatures w14:val="none"/>
+              </w:rPr>
+              <w:t>Input Voltage and Current</w:t>
+            </w:r>
+          </w:p>
+        </w:tc>
+        <w:tc>
+          <w:tcPr>
+            <w:tcW w:w="1340" w:type="dxa"/>
+            <w:tcBorders>
+              <w:top w:val="single" w:sz="4" w:space="0" w:color="FFFFFF"/>
+              <w:left w:val="single" w:sz="4" w:space="0" w:color="FFFFFF"/>
+              <w:bottom w:val="single" w:sz="4" w:space="0" w:color="FFFFFF"/>
+              <w:right w:val="single" w:sz="4" w:space="0" w:color="FFFFFF"/>
+            </w:tcBorders>
+            <w:shd w:val="clear" w:color="E49EDD" w:fill="E49EDD"/>
+            <w:vAlign w:val="bottom"/>
+            <w:hideMark/>
+          </w:tcPr>
+          <w:p>
+            <w:pPr>
+              <w:spacing w:after="0" w:line="240" w:lineRule="auto"/>
+              <w:rPr>
+                <w:rFonts w:ascii="Aptos Narrow" w:eastAsia="Times New Roman" w:hAnsi="Aptos Narrow" w:cs="Times New Roman"/>
+                <w:color w:val="000000"/>
+                <w:kern w:val="0"/>
+                <w14:ligatures w14:val="none"/>
+              </w:rPr>
+            </w:pPr>
+          </w:p>
+        </w:tc>
+        <w:tc>
+          <w:tcPr>
+            <w:tcW w:w="1820" w:type="dxa"/>
+            <w:tcBorders>
+              <w:top w:val="single" w:sz="4" w:space="0" w:color="FFFFFF"/>
+              <w:left w:val="single" w:sz="4" w:space="0" w:color="FFFFFF"/>
+              <w:bottom w:val="single" w:sz="4" w:space="0" w:color="FFFFFF"/>
+              <w:right w:val="single" w:sz="4" w:space="0" w:color="FFFFFF"/>
+            </w:tcBorders>
+            <w:shd w:val="clear" w:color="E49EDD" w:fill="E49EDD"/>
+            <w:vAlign w:val="bottom"/>
+            <w:hideMark/>
+          </w:tcPr>
+          <w:p>
+            <w:pPr>
+              <w:spacing w:after="0" w:line="240" w:lineRule="auto"/>
+              <w:jc w:val="center"/>
+              <w:rPr>
+                <w:rFonts w:ascii="Times New Roman" w:eastAsia="Times New Roman" w:hAnsi="Times New Roman" w:cs="Times New Roman"/>
+                <w:kern w:val="0"/>
+                <w:sz w:val="20"/>
+                <w:szCs w:val="20"/>
+                <w14:ligatures w14:val="none"/>
+              </w:rPr>
+            </w:pPr>
+          </w:p>
+        </w:tc>
+        <w:tc>
+          <w:tcPr>
+            <w:tcW w:w="1540" w:type="dxa"/>
+            <w:tcBorders>
+              <w:top w:val="single" w:sz="4" w:space="0" w:color="FFFFFF"/>
+              <w:left w:val="single" w:sz="4" w:space="0" w:color="FFFFFF"/>
+              <w:bottom w:val="single" w:sz="4" w:space="0" w:color="FFFFFF"/>
+              <w:right w:val="single" w:sz="4" w:space="0" w:color="FFFFFF"/>
+            </w:tcBorders>
+            <w:shd w:val="clear" w:color="E49EDD" w:fill="E49EDD"/>
+            <w:vAlign w:val="bottom"/>
+            <w:hideMark/>
+          </w:tcPr>
+          <w:p>
+            <w:pPr>
+              <w:spacing w:after="0" w:line="240" w:lineRule="auto"/>
+              <w:jc w:val="center"/>
+              <w:rPr>
+                <w:rFonts w:ascii="Times New Roman" w:eastAsia="Times New Roman" w:hAnsi="Times New Roman" w:cs="Times New Roman"/>
+                <w:kern w:val="0"/>
+                <w:sz w:val="20"/>
+                <w:szCs w:val="20"/>
+                <w14:ligatures w14:val="none"/>
+              </w:rPr>
+            </w:pPr>
+          </w:p>
+        </w:tc>
+        <w:tc>
+          <w:tcPr>
+            <w:tcW w:w="960" w:type="dxa"/>
+            <w:tcBorders>
+              <w:top w:val="single" w:sz="4" w:space="0" w:color="FFFFFF"/>
+              <w:left w:val="single" w:sz="4" w:space="0" w:color="FFFFFF"/>
+              <w:bottom w:val="single" w:sz="4" w:space="0" w:color="FFFFFF"/>
+              <w:right w:val="nil"/>
+            </w:tcBorders>
+            <w:shd w:val="clear" w:color="E49EDD" w:fill="E49EDD"/>
+            <w:vAlign w:val="bottom"/>
+            <w:hideMark/>
+          </w:tcPr>
+          <w:p>
+            <w:pPr>
+              <w:spacing w:after="0" w:line="240" w:lineRule="auto"/>
+              <w:jc w:val="center"/>
+              <w:rPr>
+                <w:rFonts w:ascii="Aptos Narrow" w:eastAsia="Times New Roman" w:hAnsi="Aptos Narrow" w:cs="Times New Roman"/>
+                <w:color w:val="000000"/>
+                <w:kern w:val="0"/>
+                <w14:ligatures w14:val="none"/>
+              </w:rPr>
+            </w:pPr>
+            <w:r>
+              <w:rPr>
+                <w:rFonts w:ascii="Aptos Narrow" w:eastAsia="Times New Roman" w:hAnsi="Aptos Narrow" w:cs="Times New Roman"/>
+                <w:color w:val="000000"/>
+                <w:kern w:val="0"/>
+                <w14:ligatures w14:val="none"/>
+              </w:rPr>
+              <w:t>X</w:t>
+            </w:r>
+          </w:p>
+        </w:tc>
+      </w:tr>
+      <w:tr>
+        <w:trPr>
+          <w:trHeight w:val="288"/>
+        </w:trPr>
+        <w:tc>
+          <w:tcPr>
+            <w:tcW w:w="520" w:type="dxa"/>
+            <w:tcBorders>
+              <w:top w:val="single" w:sz="4" w:space="0" w:color="FFFFFF"/>
+              <w:left w:val="nil"/>
+              <w:bottom w:val="single" w:sz="4" w:space="0" w:color="FFFFFF"/>
+              <w:right w:val="single" w:sz="4" w:space="0" w:color="FFFFFF"/>
+            </w:tcBorders>
+            <w:shd w:val="clear" w:color="A02B93" w:fill="A02B93"/>
+            <w:vAlign w:val="bottom"/>
+            <w:hideMark/>
+          </w:tcPr>
+          <w:p>
+            <w:pPr>
+              <w:spacing w:after="0" w:line="240" w:lineRule="auto"/>
+              <w:jc w:val="center"/>
+              <w:rPr>
+                <w:rFonts w:ascii="Aptos Narrow" w:eastAsia="Times New Roman" w:hAnsi="Aptos Narrow" w:cs="Times New Roman"/>
+                <w:b/>
+                <w:bCs/>
+                <w:color w:val="FFFFFF"/>
+                <w:kern w:val="0"/>
+                <w14:ligatures w14:val="none"/>
+              </w:rPr>
+            </w:pPr>
+            <w:r>
+              <w:rPr>
+                <w:rFonts w:ascii="Aptos Narrow" w:eastAsia="Times New Roman" w:hAnsi="Aptos Narrow" w:cs="Times New Roman"/>
+                <w:b/>
+                <w:bCs/>
+                <w:color w:val="FFFFFF"/>
+                <w:kern w:val="0"/>
+                <w14:ligatures w14:val="none"/>
+              </w:rPr>
+              <w:t>1.a</w:t>
+            </w:r>
+          </w:p>
+        </w:tc>
+        <w:tc>
+          <w:tcPr>
+            <w:tcW w:w="3040" w:type="dxa"/>
+            <w:tcBorders>
+              <w:top w:val="single" w:sz="4" w:space="0" w:color="FFFFFF"/>
+              <w:left w:val="single" w:sz="4" w:space="0" w:color="FFFFFF"/>
+              <w:bottom w:val="single" w:sz="4" w:space="0" w:color="FFFFFF"/>
+              <w:right w:val="single" w:sz="4" w:space="0" w:color="FFFFFF"/>
+            </w:tcBorders>
+            <w:shd w:val="clear" w:color="F2CEEF" w:fill="F2CEEF"/>
+            <w:vAlign w:val="bottom"/>
+            <w:hideMark/>
+          </w:tcPr>
+          <w:p>
+            <w:pPr>
+              <w:spacing w:after="0" w:line="240" w:lineRule="auto"/>
+              <w:rPr>
+                <w:rFonts w:ascii="Aptos Narrow" w:eastAsia="Times New Roman" w:hAnsi="Aptos Narrow" w:cs="Times New Roman"/>
+                <w:color w:val="000000"/>
+                <w:kern w:val="0"/>
+                <w14:ligatures w14:val="none"/>
+              </w:rPr>
+            </w:pPr>
+            <w:r>
+              <w:rPr>
+                <w:rFonts w:ascii="Aptos Narrow" w:eastAsia="Times New Roman" w:hAnsi="Aptos Narrow" w:cs="Times New Roman"/>
+                <w:color w:val="000000"/>
+                <w:kern w:val="0"/>
+                <w14:ligatures w14:val="none"/>
+              </w:rPr>
+              <w:t>Minimize Power Usage</w:t>
+            </w:r>
+          </w:p>
+        </w:tc>
+        <w:tc>
+          <w:tcPr>
+            <w:tcW w:w="1340" w:type="dxa"/>
+            <w:tcBorders>
+              <w:top w:val="single" w:sz="4" w:space="0" w:color="FFFFFF"/>
+              <w:left w:val="single" w:sz="4" w:space="0" w:color="FFFFFF"/>
+              <w:bottom w:val="single" w:sz="4" w:space="0" w:color="FFFFFF"/>
+              <w:right w:val="single" w:sz="4" w:space="0" w:color="FFFFFF"/>
+            </w:tcBorders>
+            <w:shd w:val="clear" w:color="E49EDD" w:fill="E49EDD"/>
+            <w:vAlign w:val="bottom"/>
+            <w:hideMark/>
+          </w:tcPr>
+          <w:p>
+            <w:pPr>
+              <w:spacing w:after="0" w:line="240" w:lineRule="auto"/>
+              <w:rPr>
+                <w:rFonts w:ascii="Aptos Narrow" w:eastAsia="Times New Roman" w:hAnsi="Aptos Narrow" w:cs="Times New Roman"/>
+                <w:color w:val="000000"/>
+                <w:kern w:val="0"/>
+                <w14:ligatures w14:val="none"/>
+              </w:rPr>
+            </w:pPr>
+          </w:p>
+        </w:tc>
+        <w:tc>
+          <w:tcPr>
+            <w:tcW w:w="1820" w:type="dxa"/>
+            <w:tcBorders>
+              <w:top w:val="single" w:sz="4" w:space="0" w:color="FFFFFF"/>
+              <w:left w:val="single" w:sz="4" w:space="0" w:color="FFFFFF"/>
+              <w:bottom w:val="single" w:sz="4" w:space="0" w:color="FFFFFF"/>
+              <w:right w:val="single" w:sz="4" w:space="0" w:color="FFFFFF"/>
+            </w:tcBorders>
+            <w:shd w:val="clear" w:color="F2CEEF" w:fill="F2CEEF"/>
+            <w:vAlign w:val="bottom"/>
+            <w:hideMark/>
+          </w:tcPr>
+          <w:p>
+            <w:pPr>
+              <w:spacing w:after="0" w:line="240" w:lineRule="auto"/>
+              <w:jc w:val="center"/>
+              <w:rPr>
+                <w:rFonts w:ascii="Times New Roman" w:eastAsia="Times New Roman" w:hAnsi="Times New Roman" w:cs="Times New Roman"/>
+                <w:kern w:val="0"/>
+                <w:sz w:val="20"/>
+                <w:szCs w:val="20"/>
+                <w14:ligatures w14:val="none"/>
+              </w:rPr>
+            </w:pPr>
+          </w:p>
+        </w:tc>
+        <w:tc>
+          <w:tcPr>
+            <w:tcW w:w="1540" w:type="dxa"/>
+            <w:tcBorders>
+              <w:top w:val="single" w:sz="4" w:space="0" w:color="FFFFFF"/>
+              <w:left w:val="single" w:sz="4" w:space="0" w:color="FFFFFF"/>
+              <w:bottom w:val="single" w:sz="4" w:space="0" w:color="FFFFFF"/>
+              <w:right w:val="single" w:sz="4" w:space="0" w:color="FFFFFF"/>
+            </w:tcBorders>
+            <w:shd w:val="clear" w:color="E49EDD" w:fill="E49EDD"/>
+            <w:vAlign w:val="bottom"/>
+            <w:hideMark/>
+          </w:tcPr>
+          <w:p>
+            <w:pPr>
+              <w:spacing w:after="0" w:line="240" w:lineRule="auto"/>
+              <w:jc w:val="center"/>
+              <w:rPr>
+                <w:rFonts w:ascii="Times New Roman" w:eastAsia="Times New Roman" w:hAnsi="Times New Roman" w:cs="Times New Roman"/>
+                <w:kern w:val="0"/>
+                <w:sz w:val="20"/>
+                <w:szCs w:val="20"/>
+                <w14:ligatures w14:val="none"/>
+              </w:rPr>
+            </w:pPr>
+          </w:p>
+        </w:tc>
+        <w:tc>
+          <w:tcPr>
+            <w:tcW w:w="960" w:type="dxa"/>
+            <w:tcBorders>
+              <w:top w:val="single" w:sz="4" w:space="0" w:color="FFFFFF"/>
+              <w:left w:val="single" w:sz="4" w:space="0" w:color="FFFFFF"/>
+              <w:bottom w:val="single" w:sz="4" w:space="0" w:color="FFFFFF"/>
+              <w:right w:val="nil"/>
+            </w:tcBorders>
+            <w:shd w:val="clear" w:color="F2CEEF" w:fill="F2CEEF"/>
+            <w:vAlign w:val="bottom"/>
+            <w:hideMark/>
+          </w:tcPr>
+          <w:p>
+            <w:pPr>
+              <w:spacing w:after="0" w:line="240" w:lineRule="auto"/>
+              <w:jc w:val="center"/>
+              <w:rPr>
+                <w:rFonts w:ascii="Aptos Narrow" w:eastAsia="Times New Roman" w:hAnsi="Aptos Narrow" w:cs="Times New Roman"/>
+                <w:color w:val="000000"/>
+                <w:kern w:val="0"/>
+                <w14:ligatures w14:val="none"/>
+              </w:rPr>
+            </w:pPr>
+            <w:r>
+              <w:rPr>
+                <w:rFonts w:ascii="Aptos Narrow" w:eastAsia="Times New Roman" w:hAnsi="Aptos Narrow" w:cs="Times New Roman"/>
+                <w:color w:val="000000"/>
+                <w:kern w:val="0"/>
+                <w14:ligatures w14:val="none"/>
+              </w:rPr>
+              <w:t>X</w:t>
+            </w:r>
+          </w:p>
+        </w:tc>
+      </w:tr>
+      <w:tr>
+        <w:trPr>
+          <w:trHeight w:val="288"/>
+        </w:trPr>
+        <w:tc>
+          <w:tcPr>
+            <w:tcW w:w="520" w:type="dxa"/>
+            <w:tcBorders>
+              <w:top w:val="single" w:sz="4" w:space="0" w:color="FFFFFF"/>
+              <w:left w:val="nil"/>
+              <w:bottom w:val="single" w:sz="4" w:space="0" w:color="FFFFFF"/>
+              <w:right w:val="single" w:sz="4" w:space="0" w:color="FFFFFF"/>
+            </w:tcBorders>
+            <w:shd w:val="clear" w:color="A02B93" w:fill="A02B93"/>
+            <w:vAlign w:val="bottom"/>
+            <w:hideMark/>
+          </w:tcPr>
+          <w:p>
+            <w:pPr>
+              <w:spacing w:after="0" w:line="240" w:lineRule="auto"/>
+              <w:jc w:val="center"/>
+              <w:rPr>
+                <w:rFonts w:ascii="Aptos Narrow" w:eastAsia="Times New Roman" w:hAnsi="Aptos Narrow" w:cs="Times New Roman"/>
+                <w:b/>
+                <w:bCs/>
+                <w:color w:val="FFFFFF"/>
+                <w:kern w:val="0"/>
+                <w14:ligatures w14:val="none"/>
+              </w:rPr>
+            </w:pPr>
+            <w:r>
+              <w:rPr>
+                <w:rFonts w:ascii="Aptos Narrow" w:eastAsia="Times New Roman" w:hAnsi="Aptos Narrow" w:cs="Times New Roman"/>
+                <w:b/>
+                <w:bCs/>
+                <w:color w:val="FFFFFF"/>
+                <w:kern w:val="0"/>
+                <w14:ligatures w14:val="none"/>
+              </w:rPr>
+              <w:t>2.0</w:t>
+            </w:r>
+          </w:p>
+        </w:tc>
+        <w:tc>
+          <w:tcPr>
+            <w:tcW w:w="3040" w:type="dxa"/>
+            <w:tcBorders>
+              <w:top w:val="single" w:sz="4" w:space="0" w:color="FFFFFF"/>
+              <w:left w:val="single" w:sz="4" w:space="0" w:color="FFFFFF"/>
+              <w:bottom w:val="single" w:sz="4" w:space="0" w:color="FFFFFF"/>
+              <w:right w:val="single" w:sz="4" w:space="0" w:color="FFFFFF"/>
+            </w:tcBorders>
+            <w:shd w:val="clear" w:color="E49EDD" w:fill="E49EDD"/>
+            <w:vAlign w:val="bottom"/>
+            <w:hideMark/>
+          </w:tcPr>
+          <w:p>
+            <w:pPr>
+              <w:spacing w:after="0" w:line="240" w:lineRule="auto"/>
+              <w:rPr>
+                <w:rFonts w:ascii="Aptos Narrow" w:eastAsia="Times New Roman" w:hAnsi="Aptos Narrow" w:cs="Times New Roman"/>
+                <w:color w:val="000000"/>
+                <w:kern w:val="0"/>
+                <w14:ligatures w14:val="none"/>
+              </w:rPr>
+            </w:pPr>
+            <w:r>
+              <w:rPr>
+                <w:rFonts w:ascii="Aptos Narrow" w:eastAsia="Times New Roman" w:hAnsi="Aptos Narrow" w:cs="Times New Roman"/>
+                <w:color w:val="000000"/>
+                <w:kern w:val="0"/>
+                <w14:ligatures w14:val="none"/>
+              </w:rPr>
+              <w:t>Weight</w:t>
+            </w:r>
+          </w:p>
+        </w:tc>
+        <w:tc>
+          <w:tcPr>
+            <w:tcW w:w="1340" w:type="dxa"/>
+            <w:tcBorders>
+              <w:top w:val="single" w:sz="4" w:space="0" w:color="FFFFFF"/>
+              <w:left w:val="single" w:sz="4" w:space="0" w:color="FFFFFF"/>
+              <w:bottom w:val="single" w:sz="4" w:space="0" w:color="FFFFFF"/>
+              <w:right w:val="single" w:sz="4" w:space="0" w:color="FFFFFF"/>
+            </w:tcBorders>
+            <w:shd w:val="clear" w:color="E49EDD" w:fill="E49EDD"/>
+            <w:vAlign w:val="bottom"/>
+            <w:hideMark/>
+          </w:tcPr>
+          <w:p>
+            <w:pPr>
+              <w:spacing w:after="0" w:line="240" w:lineRule="auto"/>
+              <w:rPr>
+                <w:rFonts w:ascii="Aptos Narrow" w:eastAsia="Times New Roman" w:hAnsi="Aptos Narrow" w:cs="Times New Roman"/>
+                <w:color w:val="000000"/>
+                <w:kern w:val="0"/>
+                <w14:ligatures w14:val="none"/>
+              </w:rPr>
+            </w:pPr>
+          </w:p>
+        </w:tc>
+        <w:tc>
+          <w:tcPr>
+            <w:tcW w:w="1820" w:type="dxa"/>
+            <w:tcBorders>
+              <w:top w:val="single" w:sz="4" w:space="0" w:color="FFFFFF"/>
+              <w:left w:val="single" w:sz="4" w:space="0" w:color="FFFFFF"/>
+              <w:bottom w:val="single" w:sz="4" w:space="0" w:color="FFFFFF"/>
+              <w:right w:val="single" w:sz="4" w:space="0" w:color="FFFFFF"/>
+            </w:tcBorders>
+            <w:shd w:val="clear" w:color="E49EDD" w:fill="E49EDD"/>
+            <w:vAlign w:val="bottom"/>
+            <w:hideMark/>
+          </w:tcPr>
+          <w:p>
+            <w:pPr>
+              <w:spacing w:after="0" w:line="240" w:lineRule="auto"/>
+              <w:jc w:val="center"/>
+              <w:rPr>
+                <w:rFonts w:ascii="Times New Roman" w:eastAsia="Times New Roman" w:hAnsi="Times New Roman" w:cs="Times New Roman"/>
+                <w:kern w:val="0"/>
+                <w:sz w:val="20"/>
+                <w:szCs w:val="20"/>
+                <w14:ligatures w14:val="none"/>
+              </w:rPr>
+            </w:pPr>
+          </w:p>
+        </w:tc>
+        <w:tc>
+          <w:tcPr>
+            <w:tcW w:w="1540" w:type="dxa"/>
+            <w:tcBorders>
+              <w:top w:val="single" w:sz="4" w:space="0" w:color="FFFFFF"/>
+              <w:left w:val="single" w:sz="4" w:space="0" w:color="FFFFFF"/>
+              <w:bottom w:val="single" w:sz="4" w:space="0" w:color="FFFFFF"/>
+              <w:right w:val="single" w:sz="4" w:space="0" w:color="FFFFFF"/>
+            </w:tcBorders>
+            <w:shd w:val="clear" w:color="E49EDD" w:fill="E49EDD"/>
+            <w:vAlign w:val="bottom"/>
+            <w:hideMark/>
+          </w:tcPr>
+          <w:p>
+            <w:pPr>
+              <w:spacing w:after="0" w:line="240" w:lineRule="auto"/>
+              <w:jc w:val="center"/>
+              <w:rPr>
+                <w:rFonts w:ascii="Aptos Narrow" w:eastAsia="Times New Roman" w:hAnsi="Aptos Narrow" w:cs="Times New Roman"/>
+                <w:color w:val="000000"/>
+                <w:kern w:val="0"/>
+                <w14:ligatures w14:val="none"/>
+              </w:rPr>
+            </w:pPr>
+            <w:r>
+              <w:rPr>
+                <w:rFonts w:ascii="Aptos Narrow" w:eastAsia="Times New Roman" w:hAnsi="Aptos Narrow" w:cs="Times New Roman"/>
+                <w:color w:val="000000"/>
+                <w:kern w:val="0"/>
+                <w14:ligatures w14:val="none"/>
+              </w:rPr>
+              <w:t>X</w:t>
+            </w:r>
+          </w:p>
+        </w:tc>
+        <w:tc>
+          <w:tcPr>
+            <w:tcW w:w="960" w:type="dxa"/>
+            <w:tcBorders>
+              <w:top w:val="single" w:sz="4" w:space="0" w:color="FFFFFF"/>
+              <w:left w:val="single" w:sz="4" w:space="0" w:color="FFFFFF"/>
+              <w:bottom w:val="single" w:sz="4" w:space="0" w:color="FFFFFF"/>
+              <w:right w:val="nil"/>
+            </w:tcBorders>
+            <w:shd w:val="clear" w:color="E49EDD" w:fill="E49EDD"/>
+            <w:vAlign w:val="bottom"/>
+            <w:hideMark/>
+          </w:tcPr>
+          <w:p>
+            <w:pPr>
+              <w:spacing w:after="0" w:line="240" w:lineRule="auto"/>
+              <w:jc w:val="center"/>
+              <w:rPr>
+                <w:rFonts w:ascii="Aptos Narrow" w:eastAsia="Times New Roman" w:hAnsi="Aptos Narrow" w:cs="Times New Roman"/>
+                <w:color w:val="000000"/>
+                <w:kern w:val="0"/>
+                <w14:ligatures w14:val="none"/>
+              </w:rPr>
+            </w:pPr>
+          </w:p>
+        </w:tc>
+      </w:tr>
+      <w:tr>
+        <w:trPr>
+          <w:trHeight w:val="288"/>
+        </w:trPr>
+        <w:tc>
+          <w:tcPr>
+            <w:tcW w:w="520" w:type="dxa"/>
+            <w:tcBorders>
+              <w:top w:val="single" w:sz="4" w:space="0" w:color="FFFFFF"/>
+              <w:left w:val="nil"/>
+              <w:bottom w:val="single" w:sz="4" w:space="0" w:color="FFFFFF"/>
+              <w:right w:val="single" w:sz="4" w:space="0" w:color="FFFFFF"/>
+            </w:tcBorders>
+            <w:shd w:val="clear" w:color="A02B93" w:fill="A02B93"/>
+            <w:vAlign w:val="bottom"/>
+            <w:hideMark/>
+          </w:tcPr>
+          <w:p>
+            <w:pPr>
+              <w:spacing w:after="0" w:line="240" w:lineRule="auto"/>
+              <w:jc w:val="center"/>
+              <w:rPr>
+                <w:rFonts w:ascii="Aptos Narrow" w:eastAsia="Times New Roman" w:hAnsi="Aptos Narrow" w:cs="Times New Roman"/>
+                <w:b/>
+                <w:bCs/>
+                <w:color w:val="FFFFFF"/>
+                <w:kern w:val="0"/>
+                <w14:ligatures w14:val="none"/>
+              </w:rPr>
+            </w:pPr>
+            <w:r>
+              <w:rPr>
+                <w:rFonts w:ascii="Aptos Narrow" w:eastAsia="Times New Roman" w:hAnsi="Aptos Narrow" w:cs="Times New Roman"/>
+                <w:b/>
+                <w:bCs/>
+                <w:color w:val="FFFFFF"/>
+                <w:kern w:val="0"/>
+                <w14:ligatures w14:val="none"/>
+              </w:rPr>
+              <w:t>3.0</w:t>
+            </w:r>
+          </w:p>
+        </w:tc>
+        <w:tc>
+          <w:tcPr>
+            <w:tcW w:w="3040" w:type="dxa"/>
+            <w:tcBorders>
+              <w:top w:val="single" w:sz="4" w:space="0" w:color="FFFFFF"/>
+              <w:left w:val="single" w:sz="4" w:space="0" w:color="FFFFFF"/>
+              <w:bottom w:val="single" w:sz="4" w:space="0" w:color="FFFFFF"/>
+              <w:right w:val="single" w:sz="4" w:space="0" w:color="FFFFFF"/>
+            </w:tcBorders>
+            <w:shd w:val="clear" w:color="F2CEEF" w:fill="F2CEEF"/>
+            <w:vAlign w:val="bottom"/>
+            <w:hideMark/>
+          </w:tcPr>
+          <w:p>
+            <w:pPr>
+              <w:spacing w:after="0" w:line="240" w:lineRule="auto"/>
+              <w:rPr>
+                <w:rFonts w:ascii="Aptos Narrow" w:eastAsia="Times New Roman" w:hAnsi="Aptos Narrow" w:cs="Times New Roman"/>
+                <w:color w:val="000000"/>
+                <w:kern w:val="0"/>
+                <w14:ligatures w14:val="none"/>
+              </w:rPr>
+            </w:pPr>
+            <w:r>
+              <w:rPr>
+                <w:rFonts w:ascii="Aptos Narrow" w:eastAsia="Times New Roman" w:hAnsi="Aptos Narrow" w:cs="Times New Roman"/>
+                <w:color w:val="000000"/>
+                <w:kern w:val="0"/>
+                <w14:ligatures w14:val="none"/>
+              </w:rPr>
+              <w:t>Size</w:t>
+            </w:r>
+          </w:p>
+        </w:tc>
+        <w:tc>
+          <w:tcPr>
+            <w:tcW w:w="1340" w:type="dxa"/>
+            <w:tcBorders>
+              <w:top w:val="single" w:sz="4" w:space="0" w:color="FFFFFF"/>
+              <w:left w:val="single" w:sz="4" w:space="0" w:color="FFFFFF"/>
+              <w:bottom w:val="single" w:sz="4" w:space="0" w:color="FFFFFF"/>
+              <w:right w:val="single" w:sz="4" w:space="0" w:color="FFFFFF"/>
+            </w:tcBorders>
+            <w:shd w:val="clear" w:color="E49EDD" w:fill="E49EDD"/>
+            <w:vAlign w:val="bottom"/>
+            <w:hideMark/>
+          </w:tcPr>
+          <w:p>
+            <w:pPr>
+              <w:spacing w:after="0" w:line="240" w:lineRule="auto"/>
+              <w:rPr>
+                <w:rFonts w:ascii="Aptos Narrow" w:eastAsia="Times New Roman" w:hAnsi="Aptos Narrow" w:cs="Times New Roman"/>
+                <w:color w:val="000000"/>
+                <w:kern w:val="0"/>
+                <w14:ligatures w14:val="none"/>
+              </w:rPr>
+            </w:pPr>
+          </w:p>
+        </w:tc>
+        <w:tc>
+          <w:tcPr>
+            <w:tcW w:w="1820" w:type="dxa"/>
+            <w:tcBorders>
+              <w:top w:val="single" w:sz="4" w:space="0" w:color="FFFFFF"/>
+              <w:left w:val="single" w:sz="4" w:space="0" w:color="FFFFFF"/>
+              <w:bottom w:val="single" w:sz="4" w:space="0" w:color="FFFFFF"/>
+              <w:right w:val="single" w:sz="4" w:space="0" w:color="FFFFFF"/>
+            </w:tcBorders>
+            <w:shd w:val="clear" w:color="F2CEEF" w:fill="F2CEEF"/>
+            <w:vAlign w:val="bottom"/>
+            <w:hideMark/>
+          </w:tcPr>
+          <w:p>
+            <w:pPr>
+              <w:spacing w:after="0" w:line="240" w:lineRule="auto"/>
+              <w:jc w:val="center"/>
+              <w:rPr>
+                <w:rFonts w:ascii="Times New Roman" w:eastAsia="Times New Roman" w:hAnsi="Times New Roman" w:cs="Times New Roman"/>
+                <w:kern w:val="0"/>
+                <w:sz w:val="20"/>
+                <w:szCs w:val="20"/>
+                <w14:ligatures w14:val="none"/>
+              </w:rPr>
+            </w:pPr>
+          </w:p>
+        </w:tc>
+        <w:tc>
+          <w:tcPr>
+            <w:tcW w:w="1540" w:type="dxa"/>
+            <w:tcBorders>
+              <w:top w:val="single" w:sz="4" w:space="0" w:color="FFFFFF"/>
+              <w:left w:val="single" w:sz="4" w:space="0" w:color="FFFFFF"/>
+              <w:bottom w:val="single" w:sz="4" w:space="0" w:color="FFFFFF"/>
+              <w:right w:val="single" w:sz="4" w:space="0" w:color="FFFFFF"/>
+            </w:tcBorders>
+            <w:shd w:val="clear" w:color="E49EDD" w:fill="E49EDD"/>
+            <w:vAlign w:val="bottom"/>
+            <w:hideMark/>
+          </w:tcPr>
+          <w:p>
+            <w:pPr>
+              <w:spacing w:after="0" w:line="240" w:lineRule="auto"/>
+              <w:jc w:val="center"/>
+              <w:rPr>
+                <w:rFonts w:ascii="Aptos Narrow" w:eastAsia="Times New Roman" w:hAnsi="Aptos Narrow" w:cs="Times New Roman"/>
+                <w:color w:val="000000"/>
+                <w:kern w:val="0"/>
+                <w14:ligatures w14:val="none"/>
+              </w:rPr>
+            </w:pPr>
+            <w:r>
+              <w:rPr>
+                <w:rFonts w:ascii="Aptos Narrow" w:eastAsia="Times New Roman" w:hAnsi="Aptos Narrow" w:cs="Times New Roman"/>
+                <w:color w:val="000000"/>
+                <w:kern w:val="0"/>
+                <w14:ligatures w14:val="none"/>
+              </w:rPr>
+              <w:t>X</w:t>
+            </w:r>
+          </w:p>
+        </w:tc>
+        <w:tc>
+          <w:tcPr>
+            <w:tcW w:w="960" w:type="dxa"/>
+            <w:tcBorders>
+              <w:top w:val="single" w:sz="4" w:space="0" w:color="FFFFFF"/>
+              <w:left w:val="single" w:sz="4" w:space="0" w:color="FFFFFF"/>
+              <w:bottom w:val="single" w:sz="4" w:space="0" w:color="FFFFFF"/>
+              <w:right w:val="nil"/>
+            </w:tcBorders>
+            <w:shd w:val="clear" w:color="F2CEEF" w:fill="F2CEEF"/>
+            <w:vAlign w:val="bottom"/>
+            <w:hideMark/>
+          </w:tcPr>
+          <w:p>
+            <w:pPr>
+              <w:spacing w:after="0" w:line="240" w:lineRule="auto"/>
+              <w:jc w:val="center"/>
+              <w:rPr>
+                <w:rFonts w:ascii="Aptos Narrow" w:eastAsia="Times New Roman" w:hAnsi="Aptos Narrow" w:cs="Times New Roman"/>
+                <w:color w:val="000000"/>
+                <w:kern w:val="0"/>
+                <w14:ligatures w14:val="none"/>
+              </w:rPr>
+            </w:pPr>
+          </w:p>
+        </w:tc>
+      </w:tr>
+      <w:tr>
+        <w:trPr>
+          <w:trHeight w:val="288"/>
+        </w:trPr>
+        <w:tc>
+          <w:tcPr>
+            <w:tcW w:w="520" w:type="dxa"/>
+            <w:tcBorders>
+              <w:top w:val="single" w:sz="4" w:space="0" w:color="FFFFFF"/>
+              <w:left w:val="nil"/>
+              <w:bottom w:val="single" w:sz="4" w:space="0" w:color="FFFFFF"/>
+              <w:right w:val="single" w:sz="4" w:space="0" w:color="FFFFFF"/>
+            </w:tcBorders>
+            <w:shd w:val="clear" w:color="A02B93" w:fill="A02B93"/>
+            <w:vAlign w:val="bottom"/>
+            <w:hideMark/>
+          </w:tcPr>
+          <w:p>
+            <w:pPr>
+              <w:spacing w:after="0" w:line="240" w:lineRule="auto"/>
+              <w:jc w:val="center"/>
+              <w:rPr>
+                <w:rFonts w:ascii="Aptos Narrow" w:eastAsia="Times New Roman" w:hAnsi="Aptos Narrow" w:cs="Times New Roman"/>
+                <w:b/>
+                <w:bCs/>
+                <w:color w:val="FFFFFF"/>
+                <w:kern w:val="0"/>
+                <w14:ligatures w14:val="none"/>
+              </w:rPr>
+            </w:pPr>
+            <w:r>
+              <w:rPr>
+                <w:rFonts w:ascii="Aptos Narrow" w:eastAsia="Times New Roman" w:hAnsi="Aptos Narrow" w:cs="Times New Roman"/>
+                <w:b/>
+                <w:bCs/>
+                <w:color w:val="FFFFFF"/>
+                <w:kern w:val="0"/>
+                <w14:ligatures w14:val="none"/>
+              </w:rPr>
+              <w:t>4.0</w:t>
+            </w:r>
+          </w:p>
+        </w:tc>
+        <w:tc>
+          <w:tcPr>
+            <w:tcW w:w="3040" w:type="dxa"/>
+            <w:tcBorders>
+              <w:top w:val="single" w:sz="4" w:space="0" w:color="FFFFFF"/>
+              <w:left w:val="single" w:sz="4" w:space="0" w:color="FFFFFF"/>
+              <w:bottom w:val="single" w:sz="4" w:space="0" w:color="FFFFFF"/>
+              <w:right w:val="single" w:sz="4" w:space="0" w:color="FFFFFF"/>
+            </w:tcBorders>
+            <w:shd w:val="clear" w:color="E49EDD" w:fill="E49EDD"/>
+            <w:vAlign w:val="bottom"/>
+            <w:hideMark/>
+          </w:tcPr>
+          <w:p>
+            <w:pPr>
+              <w:spacing w:after="0" w:line="240" w:lineRule="auto"/>
+              <w:rPr>
+                <w:rFonts w:ascii="Aptos Narrow" w:eastAsia="Times New Roman" w:hAnsi="Aptos Narrow" w:cs="Times New Roman"/>
+                <w:color w:val="000000"/>
+                <w:kern w:val="0"/>
+                <w14:ligatures w14:val="none"/>
+              </w:rPr>
+            </w:pPr>
+            <w:r>
+              <w:rPr>
+                <w:rFonts w:ascii="Aptos Narrow" w:eastAsia="Times New Roman" w:hAnsi="Aptos Narrow" w:cs="Times New Roman"/>
+                <w:color w:val="000000"/>
+                <w:kern w:val="0"/>
+                <w14:ligatures w14:val="none"/>
+              </w:rPr>
+              <w:t>Cost</w:t>
+            </w:r>
+          </w:p>
+        </w:tc>
+        <w:tc>
+          <w:tcPr>
+            <w:tcW w:w="1340" w:type="dxa"/>
+            <w:tcBorders>
+              <w:top w:val="single" w:sz="4" w:space="0" w:color="FFFFFF"/>
+              <w:left w:val="single" w:sz="4" w:space="0" w:color="FFFFFF"/>
+              <w:bottom w:val="single" w:sz="4" w:space="0" w:color="FFFFFF"/>
+              <w:right w:val="single" w:sz="4" w:space="0" w:color="FFFFFF"/>
+            </w:tcBorders>
+            <w:shd w:val="clear" w:color="E49EDD" w:fill="E49EDD"/>
+            <w:vAlign w:val="bottom"/>
+            <w:hideMark/>
+          </w:tcPr>
+          <w:p>
+            <w:pPr>
+              <w:spacing w:after="0" w:line="240" w:lineRule="auto"/>
+              <w:jc w:val="center"/>
+              <w:rPr>
+                <w:rFonts w:ascii="Aptos Narrow" w:eastAsia="Times New Roman" w:hAnsi="Aptos Narrow" w:cs="Times New Roman"/>
+                <w:color w:val="000000"/>
+                <w:kern w:val="0"/>
+                <w14:ligatures w14:val="none"/>
+              </w:rPr>
+            </w:pPr>
+            <w:r>
+              <w:rPr>
+                <w:rFonts w:ascii="Aptos Narrow" w:eastAsia="Times New Roman" w:hAnsi="Aptos Narrow" w:cs="Times New Roman"/>
+                <w:color w:val="000000"/>
+                <w:kern w:val="0"/>
+                <w14:ligatures w14:val="none"/>
+              </w:rPr>
+              <w:t>X</w:t>
+            </w:r>
+          </w:p>
+        </w:tc>
+        <w:tc>
+          <w:tcPr>
+            <w:tcW w:w="1820" w:type="dxa"/>
+            <w:tcBorders>
+              <w:top w:val="single" w:sz="4" w:space="0" w:color="FFFFFF"/>
+              <w:left w:val="single" w:sz="4" w:space="0" w:color="FFFFFF"/>
+              <w:bottom w:val="single" w:sz="4" w:space="0" w:color="FFFFFF"/>
+              <w:right w:val="single" w:sz="4" w:space="0" w:color="FFFFFF"/>
+            </w:tcBorders>
+            <w:shd w:val="clear" w:color="E49EDD" w:fill="E49EDD"/>
+            <w:vAlign w:val="bottom"/>
+            <w:hideMark/>
+          </w:tcPr>
+          <w:p>
+            <w:pPr>
+              <w:spacing w:after="0" w:line="240" w:lineRule="auto"/>
+              <w:jc w:val="center"/>
+              <w:rPr>
+                <w:rFonts w:ascii="Aptos Narrow" w:eastAsia="Times New Roman" w:hAnsi="Aptos Narrow" w:cs="Times New Roman"/>
+                <w:color w:val="000000"/>
+                <w:kern w:val="0"/>
+                <w14:ligatures w14:val="none"/>
+              </w:rPr>
+            </w:pPr>
+          </w:p>
+        </w:tc>
+        <w:tc>
+          <w:tcPr>
+            <w:tcW w:w="1540" w:type="dxa"/>
+            <w:tcBorders>
+              <w:top w:val="single" w:sz="4" w:space="0" w:color="FFFFFF"/>
+              <w:left w:val="single" w:sz="4" w:space="0" w:color="FFFFFF"/>
+              <w:bottom w:val="single" w:sz="4" w:space="0" w:color="FFFFFF"/>
+              <w:right w:val="single" w:sz="4" w:space="0" w:color="FFFFFF"/>
+            </w:tcBorders>
+            <w:shd w:val="clear" w:color="E49EDD" w:fill="E49EDD"/>
+            <w:vAlign w:val="bottom"/>
+            <w:hideMark/>
+          </w:tcPr>
+          <w:p>
+            <w:pPr>
+              <w:spacing w:after="0" w:line="240" w:lineRule="auto"/>
+              <w:jc w:val="center"/>
+              <w:rPr>
+                <w:rFonts w:ascii="Times New Roman" w:eastAsia="Times New Roman" w:hAnsi="Times New Roman" w:cs="Times New Roman"/>
+                <w:kern w:val="0"/>
+                <w:sz w:val="20"/>
+                <w:szCs w:val="20"/>
+                <w14:ligatures w14:val="none"/>
+              </w:rPr>
+            </w:pPr>
+          </w:p>
+        </w:tc>
+        <w:tc>
+          <w:tcPr>
+            <w:tcW w:w="960" w:type="dxa"/>
+            <w:tcBorders>
+              <w:top w:val="single" w:sz="4" w:space="0" w:color="FFFFFF"/>
+              <w:left w:val="single" w:sz="4" w:space="0" w:color="FFFFFF"/>
+              <w:bottom w:val="single" w:sz="4" w:space="0" w:color="FFFFFF"/>
+              <w:right w:val="nil"/>
+            </w:tcBorders>
+            <w:shd w:val="clear" w:color="E49EDD" w:fill="E49EDD"/>
+            <w:vAlign w:val="bottom"/>
+            <w:hideMark/>
+          </w:tcPr>
+          <w:p>
+            <w:pPr>
+              <w:spacing w:after="0" w:line="240" w:lineRule="auto"/>
+              <w:jc w:val="center"/>
+              <w:rPr>
+                <w:rFonts w:ascii="Times New Roman" w:eastAsia="Times New Roman" w:hAnsi="Times New Roman" w:cs="Times New Roman"/>
+                <w:kern w:val="0"/>
+                <w:sz w:val="20"/>
+                <w:szCs w:val="20"/>
+                <w14:ligatures w14:val="none"/>
+              </w:rPr>
+            </w:pPr>
+          </w:p>
+        </w:tc>
+      </w:tr>
+      <w:tr>
+        <w:trPr>
+          <w:trHeight w:val="288"/>
+        </w:trPr>
+        <w:tc>
+          <w:tcPr>
+            <w:tcW w:w="520" w:type="dxa"/>
+            <w:tcBorders>
+              <w:top w:val="single" w:sz="4" w:space="0" w:color="FFFFFF"/>
+              <w:left w:val="nil"/>
+              <w:bottom w:val="single" w:sz="4" w:space="0" w:color="FFFFFF"/>
+              <w:right w:val="single" w:sz="4" w:space="0" w:color="FFFFFF"/>
+            </w:tcBorders>
+            <w:shd w:val="clear" w:color="A02B93" w:fill="A02B93"/>
+            <w:vAlign w:val="bottom"/>
+            <w:hideMark/>
+          </w:tcPr>
+          <w:p>
+            <w:pPr>
+              <w:spacing w:after="0" w:line="240" w:lineRule="auto"/>
+              <w:jc w:val="center"/>
+              <w:rPr>
+                <w:rFonts w:ascii="Aptos Narrow" w:eastAsia="Times New Roman" w:hAnsi="Aptos Narrow" w:cs="Times New Roman"/>
+                <w:b/>
+                <w:bCs/>
+                <w:color w:val="FFFFFF"/>
+                <w:kern w:val="0"/>
+                <w14:ligatures w14:val="none"/>
+              </w:rPr>
+            </w:pPr>
+            <w:r>
+              <w:rPr>
+                <w:rFonts w:ascii="Aptos Narrow" w:eastAsia="Times New Roman" w:hAnsi="Aptos Narrow" w:cs="Times New Roman"/>
+                <w:b/>
+                <w:bCs/>
+                <w:color w:val="FFFFFF"/>
+                <w:kern w:val="0"/>
+                <w14:ligatures w14:val="none"/>
+              </w:rPr>
+              <w:t>5.0</w:t>
+            </w:r>
+          </w:p>
+        </w:tc>
+        <w:tc>
+          <w:tcPr>
+            <w:tcW w:w="3040" w:type="dxa"/>
+            <w:tcBorders>
+              <w:top w:val="single" w:sz="4" w:space="0" w:color="FFFFFF"/>
+              <w:left w:val="single" w:sz="4" w:space="0" w:color="FFFFFF"/>
+              <w:bottom w:val="single" w:sz="4" w:space="0" w:color="FFFFFF"/>
+              <w:right w:val="single" w:sz="4" w:space="0" w:color="FFFFFF"/>
+            </w:tcBorders>
+            <w:shd w:val="clear" w:color="F2CEEF" w:fill="F2CEEF"/>
+            <w:vAlign w:val="bottom"/>
+            <w:hideMark/>
+          </w:tcPr>
+          <w:p>
+            <w:pPr>
+              <w:spacing w:after="0" w:line="240" w:lineRule="auto"/>
+              <w:rPr>
+                <w:rFonts w:ascii="Aptos Narrow" w:eastAsia="Times New Roman" w:hAnsi="Aptos Narrow" w:cs="Times New Roman"/>
+                <w:color w:val="000000"/>
+                <w:kern w:val="0"/>
+                <w14:ligatures w14:val="none"/>
+              </w:rPr>
+            </w:pPr>
+            <w:r>
+              <w:rPr>
+                <w:rFonts w:ascii="Aptos Narrow" w:eastAsia="Times New Roman" w:hAnsi="Aptos Narrow" w:cs="Times New Roman"/>
+                <w:color w:val="000000"/>
+                <w:kern w:val="0"/>
+                <w14:ligatures w14:val="none"/>
+              </w:rPr>
+              <w:t>Data Logging</w:t>
+            </w:r>
+          </w:p>
+        </w:tc>
+        <w:tc>
+          <w:tcPr>
+            <w:tcW w:w="1340" w:type="dxa"/>
+            <w:tcBorders>
+              <w:top w:val="single" w:sz="4" w:space="0" w:color="FFFFFF"/>
+              <w:left w:val="single" w:sz="4" w:space="0" w:color="FFFFFF"/>
+              <w:bottom w:val="single" w:sz="4" w:space="0" w:color="FFFFFF"/>
+              <w:right w:val="single" w:sz="4" w:space="0" w:color="FFFFFF"/>
+            </w:tcBorders>
+            <w:shd w:val="clear" w:color="E49EDD" w:fill="E49EDD"/>
+            <w:vAlign w:val="bottom"/>
+            <w:hideMark/>
+          </w:tcPr>
+          <w:p>
+            <w:pPr>
+              <w:spacing w:after="0" w:line="240" w:lineRule="auto"/>
+              <w:rPr>
+                <w:rFonts w:ascii="Aptos Narrow" w:eastAsia="Times New Roman" w:hAnsi="Aptos Narrow" w:cs="Times New Roman"/>
+                <w:color w:val="000000"/>
+                <w:kern w:val="0"/>
+                <w14:ligatures w14:val="none"/>
+              </w:rPr>
+            </w:pPr>
+          </w:p>
+        </w:tc>
+        <w:tc>
+          <w:tcPr>
+            <w:tcW w:w="1820" w:type="dxa"/>
+            <w:tcBorders>
+              <w:top w:val="single" w:sz="4" w:space="0" w:color="FFFFFF"/>
+              <w:left w:val="single" w:sz="4" w:space="0" w:color="FFFFFF"/>
+              <w:bottom w:val="single" w:sz="4" w:space="0" w:color="FFFFFF"/>
+              <w:right w:val="single" w:sz="4" w:space="0" w:color="FFFFFF"/>
+            </w:tcBorders>
+            <w:shd w:val="clear" w:color="F2CEEF" w:fill="F2CEEF"/>
+            <w:vAlign w:val="bottom"/>
+            <w:hideMark/>
+          </w:tcPr>
+          <w:p>
+            <w:pPr>
+              <w:spacing w:after="0" w:line="240" w:lineRule="auto"/>
+              <w:jc w:val="center"/>
+              <w:rPr>
+                <w:rFonts w:ascii="Times New Roman" w:eastAsia="Times New Roman" w:hAnsi="Times New Roman" w:cs="Times New Roman"/>
+                <w:kern w:val="0"/>
+                <w:sz w:val="20"/>
+                <w:szCs w:val="20"/>
+                <w14:ligatures w14:val="none"/>
+              </w:rPr>
+            </w:pPr>
+          </w:p>
+        </w:tc>
+        <w:tc>
+          <w:tcPr>
+            <w:tcW w:w="1540" w:type="dxa"/>
+            <w:tcBorders>
+              <w:top w:val="single" w:sz="4" w:space="0" w:color="FFFFFF"/>
+              <w:left w:val="single" w:sz="4" w:space="0" w:color="FFFFFF"/>
+              <w:bottom w:val="single" w:sz="4" w:space="0" w:color="FFFFFF"/>
+              <w:right w:val="single" w:sz="4" w:space="0" w:color="FFFFFF"/>
+            </w:tcBorders>
+            <w:shd w:val="clear" w:color="E49EDD" w:fill="E49EDD"/>
+            <w:vAlign w:val="bottom"/>
+            <w:hideMark/>
+          </w:tcPr>
+          <w:p>
+            <w:pPr>
+              <w:spacing w:after="0" w:line="240" w:lineRule="auto"/>
+              <w:jc w:val="center"/>
+              <w:rPr>
+                <w:rFonts w:ascii="Times New Roman" w:eastAsia="Times New Roman" w:hAnsi="Times New Roman" w:cs="Times New Roman"/>
+                <w:kern w:val="0"/>
+                <w:sz w:val="20"/>
+                <w:szCs w:val="20"/>
+                <w14:ligatures w14:val="none"/>
+              </w:rPr>
+            </w:pPr>
+          </w:p>
+        </w:tc>
+        <w:tc>
+          <w:tcPr>
+            <w:tcW w:w="960" w:type="dxa"/>
+            <w:tcBorders>
+              <w:top w:val="single" w:sz="4" w:space="0" w:color="FFFFFF"/>
+              <w:left w:val="single" w:sz="4" w:space="0" w:color="FFFFFF"/>
+              <w:bottom w:val="single" w:sz="4" w:space="0" w:color="FFFFFF"/>
+              <w:right w:val="nil"/>
+            </w:tcBorders>
+            <w:shd w:val="clear" w:color="F2CEEF" w:fill="F2CEEF"/>
+            <w:vAlign w:val="bottom"/>
+            <w:hideMark/>
+          </w:tcPr>
+          <w:p>
+            <w:pPr>
+              <w:spacing w:after="0" w:line="240" w:lineRule="auto"/>
+              <w:jc w:val="center"/>
+              <w:rPr>
+                <w:rFonts w:ascii="Aptos Narrow" w:eastAsia="Times New Roman" w:hAnsi="Aptos Narrow" w:cs="Times New Roman"/>
+                <w:color w:val="000000"/>
+                <w:kern w:val="0"/>
+                <w14:ligatures w14:val="none"/>
+              </w:rPr>
+            </w:pPr>
+            <w:r>
+              <w:rPr>
+                <w:rFonts w:ascii="Aptos Narrow" w:eastAsia="Times New Roman" w:hAnsi="Aptos Narrow" w:cs="Times New Roman"/>
+                <w:color w:val="000000"/>
+                <w:kern w:val="0"/>
+                <w14:ligatures w14:val="none"/>
+              </w:rPr>
+              <w:t>X</w:t>
+            </w:r>
+          </w:p>
+        </w:tc>
+      </w:tr>
+      <w:tr>
+        <w:trPr>
+          <w:trHeight w:val="288"/>
+        </w:trPr>
+        <w:tc>
+          <w:tcPr>
+            <w:tcW w:w="520" w:type="dxa"/>
+            <w:tcBorders>
+              <w:top w:val="single" w:sz="4" w:space="0" w:color="FFFFFF"/>
+              <w:left w:val="nil"/>
+              <w:bottom w:val="single" w:sz="4" w:space="0" w:color="FFFFFF"/>
+              <w:right w:val="single" w:sz="4" w:space="0" w:color="FFFFFF"/>
+            </w:tcBorders>
+            <w:shd w:val="clear" w:color="A02B93" w:fill="A02B93"/>
+            <w:vAlign w:val="bottom"/>
+            <w:hideMark/>
+          </w:tcPr>
+          <w:p>
+            <w:pPr>
+              <w:spacing w:after="0" w:line="240" w:lineRule="auto"/>
+              <w:jc w:val="center"/>
+              <w:rPr>
+                <w:rFonts w:ascii="Aptos Narrow" w:eastAsia="Times New Roman" w:hAnsi="Aptos Narrow" w:cs="Times New Roman"/>
+                <w:b/>
+                <w:bCs/>
+                <w:color w:val="FFFFFF"/>
+                <w:kern w:val="0"/>
+                <w14:ligatures w14:val="none"/>
+              </w:rPr>
+            </w:pPr>
+            <w:r>
+              <w:rPr>
+                <w:rFonts w:ascii="Aptos Narrow" w:eastAsia="Times New Roman" w:hAnsi="Aptos Narrow" w:cs="Times New Roman"/>
+                <w:b/>
+                <w:bCs/>
+                <w:color w:val="FFFFFF"/>
+                <w:kern w:val="0"/>
+                <w14:ligatures w14:val="none"/>
+              </w:rPr>
+              <w:t>5.a</w:t>
+            </w:r>
+          </w:p>
+        </w:tc>
+        <w:tc>
+          <w:tcPr>
+            <w:tcW w:w="3040" w:type="dxa"/>
+            <w:tcBorders>
+              <w:top w:val="single" w:sz="4" w:space="0" w:color="FFFFFF"/>
+              <w:left w:val="single" w:sz="4" w:space="0" w:color="FFFFFF"/>
+              <w:bottom w:val="single" w:sz="4" w:space="0" w:color="FFFFFF"/>
+              <w:right w:val="single" w:sz="4" w:space="0" w:color="FFFFFF"/>
+            </w:tcBorders>
+            <w:shd w:val="clear" w:color="E49EDD" w:fill="E49EDD"/>
+            <w:vAlign w:val="bottom"/>
+            <w:hideMark/>
+          </w:tcPr>
+          <w:p>
+            <w:pPr>
+              <w:spacing w:after="0" w:line="240" w:lineRule="auto"/>
+              <w:rPr>
+                <w:rFonts w:ascii="Aptos Narrow" w:eastAsia="Times New Roman" w:hAnsi="Aptos Narrow" w:cs="Times New Roman"/>
+                <w:color w:val="000000"/>
+                <w:kern w:val="0"/>
+                <w14:ligatures w14:val="none"/>
+              </w:rPr>
+            </w:pPr>
+            <w:r>
+              <w:rPr>
+                <w:rFonts w:ascii="Aptos Narrow" w:eastAsia="Times New Roman" w:hAnsi="Aptos Narrow" w:cs="Times New Roman"/>
+                <w:color w:val="000000"/>
+                <w:kern w:val="0"/>
+                <w14:ligatures w14:val="none"/>
+              </w:rPr>
+              <w:t>Data Processing</w:t>
+            </w:r>
+          </w:p>
+        </w:tc>
+        <w:tc>
+          <w:tcPr>
+            <w:tcW w:w="1340" w:type="dxa"/>
+            <w:tcBorders>
+              <w:top w:val="single" w:sz="4" w:space="0" w:color="FFFFFF"/>
+              <w:left w:val="single" w:sz="4" w:space="0" w:color="FFFFFF"/>
+              <w:bottom w:val="single" w:sz="4" w:space="0" w:color="FFFFFF"/>
+              <w:right w:val="single" w:sz="4" w:space="0" w:color="FFFFFF"/>
+            </w:tcBorders>
+            <w:shd w:val="clear" w:color="E49EDD" w:fill="E49EDD"/>
+            <w:vAlign w:val="bottom"/>
+            <w:hideMark/>
+          </w:tcPr>
+          <w:p>
+            <w:pPr>
+              <w:spacing w:after="0" w:line="240" w:lineRule="auto"/>
+              <w:rPr>
+                <w:rFonts w:ascii="Aptos Narrow" w:eastAsia="Times New Roman" w:hAnsi="Aptos Narrow" w:cs="Times New Roman"/>
+                <w:color w:val="000000"/>
+                <w:kern w:val="0"/>
+                <w14:ligatures w14:val="none"/>
+              </w:rPr>
+            </w:pPr>
+          </w:p>
+        </w:tc>
+        <w:tc>
+          <w:tcPr>
+            <w:tcW w:w="1820" w:type="dxa"/>
+            <w:tcBorders>
+              <w:top w:val="single" w:sz="4" w:space="0" w:color="FFFFFF"/>
+              <w:left w:val="single" w:sz="4" w:space="0" w:color="FFFFFF"/>
+              <w:bottom w:val="single" w:sz="4" w:space="0" w:color="FFFFFF"/>
+              <w:right w:val="single" w:sz="4" w:space="0" w:color="FFFFFF"/>
+            </w:tcBorders>
+            <w:shd w:val="clear" w:color="E49EDD" w:fill="E49EDD"/>
+            <w:vAlign w:val="bottom"/>
+            <w:hideMark/>
+          </w:tcPr>
+          <w:p>
+            <w:pPr>
+              <w:spacing w:after="0" w:line="240" w:lineRule="auto"/>
+              <w:jc w:val="center"/>
+              <w:rPr>
+                <w:rFonts w:ascii="Times New Roman" w:eastAsia="Times New Roman" w:hAnsi="Times New Roman" w:cs="Times New Roman"/>
+                <w:kern w:val="0"/>
+                <w:sz w:val="20"/>
+                <w:szCs w:val="20"/>
+                <w14:ligatures w14:val="none"/>
+              </w:rPr>
+            </w:pPr>
+          </w:p>
+        </w:tc>
+        <w:tc>
+          <w:tcPr>
+            <w:tcW w:w="1540" w:type="dxa"/>
+            <w:tcBorders>
+              <w:top w:val="single" w:sz="4" w:space="0" w:color="FFFFFF"/>
+              <w:left w:val="single" w:sz="4" w:space="0" w:color="FFFFFF"/>
+              <w:bottom w:val="single" w:sz="4" w:space="0" w:color="FFFFFF"/>
+              <w:right w:val="single" w:sz="4" w:space="0" w:color="FFFFFF"/>
+            </w:tcBorders>
+            <w:shd w:val="clear" w:color="E49EDD" w:fill="E49EDD"/>
+            <w:vAlign w:val="bottom"/>
+            <w:hideMark/>
+          </w:tcPr>
+          <w:p>
+            <w:pPr>
+              <w:spacing w:after="0" w:line="240" w:lineRule="auto"/>
+              <w:jc w:val="center"/>
+              <w:rPr>
+                <w:rFonts w:ascii="Times New Roman" w:eastAsia="Times New Roman" w:hAnsi="Times New Roman" w:cs="Times New Roman"/>
+                <w:kern w:val="0"/>
+                <w:sz w:val="20"/>
+                <w:szCs w:val="20"/>
+                <w14:ligatures w14:val="none"/>
+              </w:rPr>
+            </w:pPr>
+          </w:p>
+        </w:tc>
+        <w:tc>
+          <w:tcPr>
+            <w:tcW w:w="960" w:type="dxa"/>
+            <w:tcBorders>
+              <w:top w:val="single" w:sz="4" w:space="0" w:color="FFFFFF"/>
+              <w:left w:val="single" w:sz="4" w:space="0" w:color="FFFFFF"/>
+              <w:bottom w:val="single" w:sz="4" w:space="0" w:color="FFFFFF"/>
+              <w:right w:val="nil"/>
+            </w:tcBorders>
+            <w:shd w:val="clear" w:color="E49EDD" w:fill="E49EDD"/>
+            <w:vAlign w:val="bottom"/>
+            <w:hideMark/>
+          </w:tcPr>
+          <w:p>
+            <w:pPr>
+              <w:spacing w:after="0" w:line="240" w:lineRule="auto"/>
+              <w:jc w:val="center"/>
+              <w:rPr>
+                <w:rFonts w:ascii="Aptos Narrow" w:eastAsia="Times New Roman" w:hAnsi="Aptos Narrow" w:cs="Times New Roman"/>
+                <w:color w:val="000000"/>
+                <w:kern w:val="0"/>
+                <w14:ligatures w14:val="none"/>
+              </w:rPr>
+            </w:pPr>
+            <w:r>
+              <w:rPr>
+                <w:rFonts w:ascii="Aptos Narrow" w:eastAsia="Times New Roman" w:hAnsi="Aptos Narrow" w:cs="Times New Roman"/>
+                <w:color w:val="000000"/>
+                <w:kern w:val="0"/>
+                <w14:ligatures w14:val="none"/>
+              </w:rPr>
+              <w:t>X</w:t>
+            </w:r>
+          </w:p>
+        </w:tc>
+      </w:tr>
+      <w:tr>
+        <w:trPr>
+          <w:trHeight w:val="288"/>
+        </w:trPr>
+        <w:tc>
+          <w:tcPr>
+            <w:tcW w:w="520" w:type="dxa"/>
+            <w:tcBorders>
+              <w:top w:val="single" w:sz="4" w:space="0" w:color="FFFFFF"/>
+              <w:left w:val="nil"/>
+              <w:bottom w:val="nil"/>
+              <w:right w:val="single" w:sz="4" w:space="0" w:color="FFFFFF"/>
+            </w:tcBorders>
+            <w:shd w:val="clear" w:color="A02B93" w:fill="A02B93"/>
+            <w:vAlign w:val="bottom"/>
+            <w:hideMark/>
+          </w:tcPr>
+          <w:p>
+            <w:pPr>
+              <w:spacing w:after="0" w:line="240" w:lineRule="auto"/>
+              <w:jc w:val="center"/>
+              <w:rPr>
+                <w:rFonts w:ascii="Aptos Narrow" w:eastAsia="Times New Roman" w:hAnsi="Aptos Narrow" w:cs="Times New Roman"/>
+                <w:b/>
+                <w:bCs/>
+                <w:color w:val="FFFFFF"/>
+                <w:kern w:val="0"/>
+                <w14:ligatures w14:val="none"/>
+              </w:rPr>
+            </w:pPr>
+            <w:r>
+              <w:rPr>
+                <w:rFonts w:ascii="Aptos Narrow" w:eastAsia="Times New Roman" w:hAnsi="Aptos Narrow" w:cs="Times New Roman"/>
+                <w:b/>
+                <w:bCs/>
+                <w:color w:val="FFFFFF"/>
+                <w:kern w:val="0"/>
+                <w14:ligatures w14:val="none"/>
+              </w:rPr>
+              <w:t>5.b</w:t>
+            </w:r>
+          </w:p>
+        </w:tc>
+        <w:tc>
+          <w:tcPr>
+            <w:tcW w:w="3040" w:type="dxa"/>
+            <w:tcBorders>
+              <w:top w:val="single" w:sz="4" w:space="0" w:color="FFFFFF"/>
+              <w:left w:val="single" w:sz="4" w:space="0" w:color="FFFFFF"/>
+              <w:bottom w:val="nil"/>
+              <w:right w:val="single" w:sz="4" w:space="0" w:color="FFFFFF"/>
+            </w:tcBorders>
+            <w:shd w:val="clear" w:color="F2CEEF" w:fill="F2CEEF"/>
+            <w:vAlign w:val="bottom"/>
+            <w:hideMark/>
+          </w:tcPr>
+          <w:p>
+            <w:pPr>
+              <w:spacing w:after="0" w:line="240" w:lineRule="auto"/>
+              <w:rPr>
+                <w:rFonts w:ascii="Aptos Narrow" w:eastAsia="Times New Roman" w:hAnsi="Aptos Narrow" w:cs="Times New Roman"/>
+                <w:color w:val="000000"/>
+                <w:kern w:val="0"/>
+                <w14:ligatures w14:val="none"/>
+              </w:rPr>
+            </w:pPr>
+            <w:r>
+              <w:rPr>
+                <w:rFonts w:ascii="Aptos Narrow" w:eastAsia="Times New Roman" w:hAnsi="Aptos Narrow" w:cs="Times New Roman"/>
+                <w:color w:val="000000"/>
+                <w:kern w:val="0"/>
+                <w14:ligatures w14:val="none"/>
+              </w:rPr>
+              <w:t>Data Export</w:t>
+            </w:r>
+          </w:p>
+        </w:tc>
+        <w:tc>
+          <w:tcPr>
+            <w:tcW w:w="1340" w:type="dxa"/>
+            <w:tcBorders>
+              <w:top w:val="single" w:sz="4" w:space="0" w:color="FFFFFF"/>
+              <w:left w:val="single" w:sz="4" w:space="0" w:color="FFFFFF"/>
+              <w:bottom w:val="nil"/>
+              <w:right w:val="single" w:sz="4" w:space="0" w:color="FFFFFF"/>
+            </w:tcBorders>
+            <w:shd w:val="clear" w:color="E49EDD" w:fill="E49EDD"/>
+            <w:vAlign w:val="bottom"/>
+            <w:hideMark/>
+          </w:tcPr>
+          <w:p>
+            <w:pPr>
+              <w:spacing w:after="0" w:line="240" w:lineRule="auto"/>
+              <w:rPr>
+                <w:rFonts w:ascii="Aptos Narrow" w:eastAsia="Times New Roman" w:hAnsi="Aptos Narrow" w:cs="Times New Roman"/>
+                <w:color w:val="000000"/>
+                <w:kern w:val="0"/>
+                <w14:ligatures w14:val="none"/>
+              </w:rPr>
+            </w:pPr>
+          </w:p>
+        </w:tc>
+        <w:tc>
+          <w:tcPr>
+            <w:tcW w:w="1820" w:type="dxa"/>
+            <w:tcBorders>
+              <w:top w:val="single" w:sz="4" w:space="0" w:color="FFFFFF"/>
+              <w:left w:val="single" w:sz="4" w:space="0" w:color="FFFFFF"/>
+              <w:bottom w:val="nil"/>
+              <w:right w:val="single" w:sz="4" w:space="0" w:color="FFFFFF"/>
+            </w:tcBorders>
+            <w:shd w:val="clear" w:color="F2CEEF" w:fill="F2CEEF"/>
+            <w:vAlign w:val="bottom"/>
+            <w:hideMark/>
+          </w:tcPr>
+          <w:p>
+            <w:pPr>
+              <w:spacing w:after="0" w:line="240" w:lineRule="auto"/>
+              <w:jc w:val="center"/>
+              <w:rPr>
+                <w:rFonts w:ascii="Aptos Narrow" w:eastAsia="Times New Roman" w:hAnsi="Aptos Narrow" w:cs="Times New Roman"/>
+                <w:color w:val="000000"/>
+                <w:kern w:val="0"/>
+                <w14:ligatures w14:val="none"/>
+              </w:rPr>
+            </w:pPr>
+            <w:r>
+              <w:rPr>
+                <w:rFonts w:ascii="Aptos Narrow" w:eastAsia="Times New Roman" w:hAnsi="Aptos Narrow" w:cs="Times New Roman"/>
+                <w:color w:val="000000"/>
+                <w:kern w:val="0"/>
+                <w14:ligatures w14:val="none"/>
+              </w:rPr>
+              <w:t>X</w:t>
+            </w:r>
+          </w:p>
+        </w:tc>
+        <w:tc>
+          <w:tcPr>
+            <w:tcW w:w="1540" w:type="dxa"/>
+            <w:tcBorders>
+              <w:top w:val="single" w:sz="4" w:space="0" w:color="FFFFFF"/>
+              <w:left w:val="single" w:sz="4" w:space="0" w:color="FFFFFF"/>
+              <w:bottom w:val="nil"/>
+              <w:right w:val="single" w:sz="4" w:space="0" w:color="FFFFFF"/>
+            </w:tcBorders>
+            <w:shd w:val="clear" w:color="E49EDD" w:fill="E49EDD"/>
+            <w:vAlign w:val="bottom"/>
+            <w:hideMark/>
+          </w:tcPr>
+          <w:p>
+            <w:pPr>
+              <w:spacing w:after="0" w:line="240" w:lineRule="auto"/>
+              <w:jc w:val="center"/>
+              <w:rPr>
+                <w:rFonts w:ascii="Aptos Narrow" w:eastAsia="Times New Roman" w:hAnsi="Aptos Narrow" w:cs="Times New Roman"/>
+                <w:color w:val="000000"/>
+                <w:kern w:val="0"/>
+                <w14:ligatures w14:val="none"/>
+              </w:rPr>
+            </w:pPr>
+          </w:p>
+        </w:tc>
+        <w:tc>
+          <w:tcPr>
+            <w:tcW w:w="960" w:type="dxa"/>
+            <w:tcBorders>
+              <w:top w:val="single" w:sz="4" w:space="0" w:color="FFFFFF"/>
+              <w:left w:val="single" w:sz="4" w:space="0" w:color="FFFFFF"/>
+              <w:bottom w:val="nil"/>
+              <w:right w:val="nil"/>
+            </w:tcBorders>
+            <w:shd w:val="clear" w:color="F2CEEF" w:fill="F2CEEF"/>
+            <w:vAlign w:val="bottom"/>
+            <w:hideMark/>
+          </w:tcPr>
+          <w:p>
+            <w:pPr>
+              <w:spacing w:after="0" w:line="240" w:lineRule="auto"/>
+              <w:jc w:val="center"/>
+              <w:rPr>
+                <w:rFonts w:ascii="Times New Roman" w:eastAsia="Times New Roman" w:hAnsi="Times New Roman" w:cs="Times New Roman"/>
+                <w:kern w:val="0"/>
+                <w:sz w:val="20"/>
+                <w:szCs w:val="20"/>
+                <w14:ligatures w14:val="none"/>
+              </w:rPr>
+            </w:pPr>
+          </w:p>
+        </w:tc>
+      </w:tr>
+    </w:tbl>
+    <w:p>
+      <w:pPr>
+        <w:rPr>
+          <w:rFonts w:ascii="Cambria" w:hAnsi="Cambria" w:cs="Times New Roman"/>
+          <w:sz w:val="24"/>
+          <w:szCs w:val="24"/>
+        </w:rPr>
+      </w:pPr>
     </w:p>
     <w:p>
       <w:pPr>
@@ -1068,7 +3912,7 @@
           <w:sz w:val="24"/>
           <w:szCs w:val="24"/>
         </w:rPr>
-        <w:t>Temp</w:t>
+        <w:t>The type of data needed for this project is different data produced from the sensors (High G accelerometer, IMU and barometer). We plan on collecting this data during flight, with the sensors talking to the Microcontroller and the Microcontroller will process this data.</w:t>
       </w:r>
     </w:p>
     <w:p>
@@ -1085,6 +3929,7 @@
           <w:sz w:val="28"/>
           <w:szCs w:val="28"/>
         </w:rPr>
+        <w:lastRenderedPageBreak/>
         <w:t xml:space="preserve"> </w:t>
       </w:r>
     </w:p>
@@ -1191,7 +4036,6 @@
           <w:sz w:val="24"/>
           <w:szCs w:val="24"/>
         </w:rPr>
-        <w:lastRenderedPageBreak/>
         <w:t>Microcontrollers are powerful small computers used on a single integrated circuit. There is a wide variety of microcontrollers, differing with regards to processing power, I/O capabilities, and data storage.</w:t>
       </w:r>
       <w:r>
@@ -1239,37 +4083,7 @@
           <w:sz w:val="24"/>
           <w:szCs w:val="24"/>
         </w:rPr>
-        <w:t xml:space="preserve">Design Alternative </w:t>
-      </w:r>
-      <w:r>
-        <w:rPr>
-          <w:rFonts w:ascii="Cambria" w:hAnsi="Cambria" w:cs="Times New Roman"/>
-          <w:i/>
-          <w:iCs/>
-          <w:sz w:val="24"/>
-          <w:szCs w:val="24"/>
-        </w:rPr>
-        <w:t>2</w:t>
-      </w:r>
-      <w:r>
-        <w:rPr>
-          <w:rFonts w:ascii="Cambria" w:hAnsi="Cambria" w:cs="Times New Roman"/>
-          <w:i/>
-          <w:iCs/>
-          <w:sz w:val="24"/>
-          <w:szCs w:val="24"/>
-        </w:rPr>
-        <w:t xml:space="preserve">: </w:t>
-      </w:r>
-      <w:r>
-        <w:rPr>
-          <w:rFonts w:ascii="Cambria" w:hAnsi="Cambria" w:cs="Times New Roman"/>
-          <w:i/>
-          <w:iCs/>
-          <w:sz w:val="24"/>
-          <w:szCs w:val="24"/>
-        </w:rPr>
-        <w:t>Field Programmable Gate Array (FPGA)</w:t>
+        <w:t>Design Alternative 2: Field Programmable Gate Array (FPGA)</w:t>
       </w:r>
     </w:p>
     <w:p>
@@ -1323,23 +4137,7 @@
           <w:sz w:val="24"/>
           <w:szCs w:val="24"/>
         </w:rPr>
-        <w:t xml:space="preserve">Programming at a logic level is less familiar to the team members as well as the </w:t>
-      </w:r>
-      <w:r>
-        <w:rPr>
-          <w:rFonts w:ascii="Cambria" w:hAnsi="Cambria" w:cstheme="minorHAnsi"/>
-          <w:sz w:val="24"/>
-          <w:szCs w:val="24"/>
-        </w:rPr>
-        <w:t>Wildcat Rocketry members</w:t>
-      </w:r>
-      <w:r>
-        <w:rPr>
-          <w:rFonts w:ascii="Cambria" w:hAnsi="Cambria" w:cstheme="minorHAnsi"/>
-          <w:sz w:val="24"/>
-          <w:szCs w:val="24"/>
-        </w:rPr>
-        <w:t xml:space="preserve"> which decreases the ability for future iteration. The other disadvantage is that to </w:t>
+        <w:t xml:space="preserve">Programming at a logic level is less familiar to the team members as well as the Wildcat Rocketry members which decreases the ability for future iteration. The other disadvantage is that to </w:t>
       </w:r>
       <w:r>
         <w:rPr>
@@ -1703,6 +4501,7 @@
                 <w:kern w:val="0"/>
                 <w14:ligatures w14:val="none"/>
               </w:rPr>
+              <w:lastRenderedPageBreak/>
               <w:t>Lightweight</w:t>
             </w:r>
           </w:p>
@@ -3416,7 +6215,6 @@
                 <w:kern w:val="0"/>
                 <w14:ligatures w14:val="none"/>
               </w:rPr>
-              <w:lastRenderedPageBreak/>
               <w:t xml:space="preserve">Accuracy </w:t>
             </w:r>
           </w:p>
@@ -4520,7 +7318,23 @@
           <w:sz w:val="24"/>
           <w:szCs w:val="24"/>
         </w:rPr>
-        <w:t>Temp</w:t>
+        <w:t xml:space="preserve">This </w:t>
+      </w:r>
+      <w:r>
+        <w:rPr>
+          <w:rFonts w:ascii="Cambria" w:hAnsi="Cambria" w:cs="Times New Roman"/>
+          <w:sz w:val="24"/>
+          <w:szCs w:val="24"/>
+        </w:rPr>
+        <w:t xml:space="preserve">section </w:t>
+      </w:r>
+      <w:r>
+        <w:rPr>
+          <w:rFonts w:ascii="Cambria" w:hAnsi="Cambria" w:cs="Times New Roman"/>
+          <w:sz w:val="24"/>
+          <w:szCs w:val="24"/>
+        </w:rPr>
+        <w:t xml:space="preserve">our group is still finalizing details and tasks. </w:t>
       </w:r>
     </w:p>
     <w:p>
@@ -4567,7 +7381,1172 @@
           <w:sz w:val="24"/>
           <w:szCs w:val="24"/>
         </w:rPr>
-        <w:t>Temp</w:t>
+        <w:t>Here is a rough RACI chart. To be fixed and change later.</w:t>
+      </w:r>
+    </w:p>
+    <w:tbl>
+      <w:tblPr>
+        <w:tblStyle w:val="TableGrid"/>
+        <w:tblW w:w="0" w:type="auto"/>
+        <w:tblLook w:val="04A0" w:firstRow="1" w:lastRow="0" w:firstColumn="1" w:lastColumn="0" w:noHBand="0" w:noVBand="1"/>
+      </w:tblPr>
+      <w:tblGrid>
+        <w:gridCol w:w="1075"/>
+        <w:gridCol w:w="2041"/>
+        <w:gridCol w:w="1109"/>
+        <w:gridCol w:w="1260"/>
+        <w:gridCol w:w="1260"/>
+        <w:gridCol w:w="1080"/>
+      </w:tblGrid>
+      <w:tr>
+        <w:tc>
+          <w:tcPr>
+            <w:tcW w:w="1075" w:type="dxa"/>
+          </w:tcPr>
+          <w:p>
+            <w:pPr>
+              <w:jc w:val="center"/>
+              <w:rPr>
+                <w:rFonts w:ascii="Cambria" w:hAnsi="Cambria" w:cs="Times New Roman"/>
+                <w:b/>
+                <w:bCs/>
+                <w:sz w:val="24"/>
+                <w:szCs w:val="24"/>
+              </w:rPr>
+            </w:pPr>
+            <w:r>
+              <w:rPr>
+                <w:rFonts w:ascii="Cambria" w:hAnsi="Cambria" w:cs="Times New Roman"/>
+                <w:b/>
+                <w:bCs/>
+                <w:sz w:val="24"/>
+                <w:szCs w:val="24"/>
+              </w:rPr>
+              <w:t>Task #</w:t>
+            </w:r>
+          </w:p>
+        </w:tc>
+        <w:tc>
+          <w:tcPr>
+            <w:tcW w:w="2041" w:type="dxa"/>
+          </w:tcPr>
+          <w:p>
+            <w:pPr>
+              <w:jc w:val="center"/>
+              <w:rPr>
+                <w:rFonts w:ascii="Cambria" w:hAnsi="Cambria" w:cs="Times New Roman"/>
+                <w:b/>
+                <w:bCs/>
+                <w:sz w:val="24"/>
+                <w:szCs w:val="24"/>
+              </w:rPr>
+            </w:pPr>
+            <w:r>
+              <w:rPr>
+                <w:rFonts w:ascii="Cambria" w:hAnsi="Cambria" w:cs="Times New Roman"/>
+                <w:b/>
+                <w:bCs/>
+                <w:sz w:val="24"/>
+                <w:szCs w:val="24"/>
+              </w:rPr>
+              <w:t>Task</w:t>
+            </w:r>
+          </w:p>
+        </w:tc>
+        <w:tc>
+          <w:tcPr>
+            <w:tcW w:w="1109" w:type="dxa"/>
+          </w:tcPr>
+          <w:p>
+            <w:pPr>
+              <w:jc w:val="center"/>
+              <w:rPr>
+                <w:rFonts w:ascii="Cambria" w:hAnsi="Cambria" w:cs="Times New Roman"/>
+                <w:b/>
+                <w:bCs/>
+                <w:sz w:val="24"/>
+                <w:szCs w:val="24"/>
+              </w:rPr>
+            </w:pPr>
+            <w:r>
+              <w:rPr>
+                <w:rFonts w:ascii="Cambria" w:hAnsi="Cambria" w:cs="Times New Roman"/>
+                <w:b/>
+                <w:bCs/>
+                <w:sz w:val="24"/>
+                <w:szCs w:val="24"/>
+              </w:rPr>
+              <w:t>Tannyr</w:t>
+            </w:r>
+          </w:p>
+        </w:tc>
+        <w:tc>
+          <w:tcPr>
+            <w:tcW w:w="1260" w:type="dxa"/>
+          </w:tcPr>
+          <w:p>
+            <w:pPr>
+              <w:jc w:val="center"/>
+              <w:rPr>
+                <w:rFonts w:ascii="Cambria" w:hAnsi="Cambria" w:cs="Times New Roman"/>
+                <w:b/>
+                <w:bCs/>
+                <w:sz w:val="24"/>
+                <w:szCs w:val="24"/>
+              </w:rPr>
+            </w:pPr>
+            <w:r>
+              <w:rPr>
+                <w:rFonts w:ascii="Cambria" w:hAnsi="Cambria" w:cs="Times New Roman"/>
+                <w:b/>
+                <w:bCs/>
+                <w:sz w:val="24"/>
+                <w:szCs w:val="24"/>
+              </w:rPr>
+              <w:t>Gannon</w:t>
+            </w:r>
+          </w:p>
+        </w:tc>
+        <w:tc>
+          <w:tcPr>
+            <w:tcW w:w="1260" w:type="dxa"/>
+          </w:tcPr>
+          <w:p>
+            <w:pPr>
+              <w:jc w:val="center"/>
+              <w:rPr>
+                <w:rFonts w:ascii="Cambria" w:hAnsi="Cambria" w:cs="Times New Roman"/>
+                <w:b/>
+                <w:bCs/>
+                <w:sz w:val="24"/>
+                <w:szCs w:val="24"/>
+              </w:rPr>
+            </w:pPr>
+            <w:r>
+              <w:rPr>
+                <w:rFonts w:ascii="Cambria" w:hAnsi="Cambria" w:cs="Times New Roman"/>
+                <w:b/>
+                <w:bCs/>
+                <w:sz w:val="24"/>
+                <w:szCs w:val="24"/>
+              </w:rPr>
+              <w:t>Nathan</w:t>
+            </w:r>
+          </w:p>
+        </w:tc>
+        <w:tc>
+          <w:tcPr>
+            <w:tcW w:w="1080" w:type="dxa"/>
+          </w:tcPr>
+          <w:p>
+            <w:pPr>
+              <w:jc w:val="center"/>
+              <w:rPr>
+                <w:rFonts w:ascii="Cambria" w:hAnsi="Cambria" w:cs="Times New Roman"/>
+                <w:b/>
+                <w:bCs/>
+                <w:sz w:val="24"/>
+                <w:szCs w:val="24"/>
+              </w:rPr>
+            </w:pPr>
+            <w:r>
+              <w:rPr>
+                <w:rFonts w:ascii="Cambria" w:hAnsi="Cambria" w:cs="Times New Roman"/>
+                <w:b/>
+                <w:bCs/>
+                <w:sz w:val="24"/>
+                <w:szCs w:val="24"/>
+              </w:rPr>
+              <w:t>Ethan</w:t>
+            </w:r>
+          </w:p>
+        </w:tc>
+      </w:tr>
+      <w:tr>
+        <w:tc>
+          <w:tcPr>
+            <w:tcW w:w="1075" w:type="dxa"/>
+          </w:tcPr>
+          <w:p>
+            <w:pPr>
+              <w:jc w:val="right"/>
+              <w:rPr>
+                <w:rFonts w:ascii="Cambria" w:hAnsi="Cambria" w:cs="Times New Roman"/>
+                <w:sz w:val="24"/>
+                <w:szCs w:val="24"/>
+              </w:rPr>
+            </w:pPr>
+            <w:r>
+              <w:rPr>
+                <w:rFonts w:ascii="Cambria" w:hAnsi="Cambria" w:cs="Times New Roman"/>
+                <w:sz w:val="24"/>
+                <w:szCs w:val="24"/>
+              </w:rPr>
+              <w:t>1</w:t>
+            </w:r>
+          </w:p>
+        </w:tc>
+        <w:tc>
+          <w:tcPr>
+            <w:tcW w:w="2041" w:type="dxa"/>
+          </w:tcPr>
+          <w:p>
+            <w:pPr>
+              <w:jc w:val="center"/>
+              <w:rPr>
+                <w:rFonts w:ascii="Cambria" w:hAnsi="Cambria" w:cs="Times New Roman"/>
+                <w:sz w:val="24"/>
+                <w:szCs w:val="24"/>
+              </w:rPr>
+            </w:pPr>
+            <w:r>
+              <w:rPr>
+                <w:rFonts w:ascii="Cambria" w:hAnsi="Cambria" w:cs="Times New Roman"/>
+                <w:sz w:val="24"/>
+                <w:szCs w:val="24"/>
+              </w:rPr>
+              <w:t>Designing PCB</w:t>
+            </w:r>
+          </w:p>
+        </w:tc>
+        <w:tc>
+          <w:tcPr>
+            <w:tcW w:w="1109" w:type="dxa"/>
+          </w:tcPr>
+          <w:p>
+            <w:pPr>
+              <w:jc w:val="center"/>
+              <w:rPr>
+                <w:rFonts w:ascii="Cambria" w:hAnsi="Cambria" w:cs="Times New Roman"/>
+                <w:sz w:val="24"/>
+                <w:szCs w:val="24"/>
+              </w:rPr>
+            </w:pPr>
+          </w:p>
+        </w:tc>
+        <w:tc>
+          <w:tcPr>
+            <w:tcW w:w="1260" w:type="dxa"/>
+          </w:tcPr>
+          <w:p>
+            <w:pPr>
+              <w:jc w:val="center"/>
+              <w:rPr>
+                <w:rFonts w:ascii="Cambria" w:hAnsi="Cambria" w:cs="Times New Roman"/>
+                <w:sz w:val="24"/>
+                <w:szCs w:val="24"/>
+              </w:rPr>
+            </w:pPr>
+          </w:p>
+        </w:tc>
+        <w:tc>
+          <w:tcPr>
+            <w:tcW w:w="1260" w:type="dxa"/>
+          </w:tcPr>
+          <w:p>
+            <w:pPr>
+              <w:jc w:val="center"/>
+              <w:rPr>
+                <w:rFonts w:ascii="Cambria" w:hAnsi="Cambria" w:cs="Times New Roman"/>
+                <w:sz w:val="24"/>
+                <w:szCs w:val="24"/>
+              </w:rPr>
+            </w:pPr>
+          </w:p>
+        </w:tc>
+        <w:tc>
+          <w:tcPr>
+            <w:tcW w:w="1080" w:type="dxa"/>
+          </w:tcPr>
+          <w:p>
+            <w:pPr>
+              <w:jc w:val="center"/>
+              <w:rPr>
+                <w:rFonts w:ascii="Cambria" w:hAnsi="Cambria" w:cs="Times New Roman"/>
+                <w:sz w:val="24"/>
+                <w:szCs w:val="24"/>
+              </w:rPr>
+            </w:pPr>
+          </w:p>
+        </w:tc>
+      </w:tr>
+      <w:tr>
+        <w:tc>
+          <w:tcPr>
+            <w:tcW w:w="1075" w:type="dxa"/>
+          </w:tcPr>
+          <w:p>
+            <w:pPr>
+              <w:jc w:val="right"/>
+              <w:rPr>
+                <w:rFonts w:ascii="Cambria" w:hAnsi="Cambria" w:cs="Times New Roman"/>
+                <w:sz w:val="24"/>
+                <w:szCs w:val="24"/>
+              </w:rPr>
+            </w:pPr>
+            <w:r>
+              <w:rPr>
+                <w:rFonts w:ascii="Cambria" w:hAnsi="Cambria" w:cs="Times New Roman"/>
+                <w:sz w:val="24"/>
+                <w:szCs w:val="24"/>
+              </w:rPr>
+              <w:t>1a</w:t>
+            </w:r>
+          </w:p>
+        </w:tc>
+        <w:tc>
+          <w:tcPr>
+            <w:tcW w:w="2041" w:type="dxa"/>
+          </w:tcPr>
+          <w:p>
+            <w:pPr>
+              <w:jc w:val="center"/>
+              <w:rPr>
+                <w:rFonts w:ascii="Cambria" w:hAnsi="Cambria" w:cs="Times New Roman"/>
+                <w:sz w:val="24"/>
+                <w:szCs w:val="24"/>
+              </w:rPr>
+            </w:pPr>
+            <w:r>
+              <w:rPr>
+                <w:rFonts w:ascii="Cambria" w:hAnsi="Cambria" w:cs="Times New Roman"/>
+                <w:sz w:val="24"/>
+                <w:szCs w:val="24"/>
+              </w:rPr>
+              <w:t>Footprints</w:t>
+            </w:r>
+          </w:p>
+        </w:tc>
+        <w:tc>
+          <w:tcPr>
+            <w:tcW w:w="1109" w:type="dxa"/>
+          </w:tcPr>
+          <w:p>
+            <w:pPr>
+              <w:jc w:val="center"/>
+              <w:rPr>
+                <w:rFonts w:ascii="Cambria" w:hAnsi="Cambria" w:cs="Times New Roman"/>
+                <w:sz w:val="24"/>
+                <w:szCs w:val="24"/>
+              </w:rPr>
+            </w:pPr>
+          </w:p>
+        </w:tc>
+        <w:tc>
+          <w:tcPr>
+            <w:tcW w:w="1260" w:type="dxa"/>
+          </w:tcPr>
+          <w:p>
+            <w:pPr>
+              <w:jc w:val="center"/>
+              <w:rPr>
+                <w:rFonts w:ascii="Cambria" w:hAnsi="Cambria" w:cs="Times New Roman"/>
+                <w:sz w:val="24"/>
+                <w:szCs w:val="24"/>
+              </w:rPr>
+            </w:pPr>
+          </w:p>
+        </w:tc>
+        <w:tc>
+          <w:tcPr>
+            <w:tcW w:w="1260" w:type="dxa"/>
+          </w:tcPr>
+          <w:p>
+            <w:pPr>
+              <w:jc w:val="center"/>
+              <w:rPr>
+                <w:rFonts w:ascii="Cambria" w:hAnsi="Cambria" w:cs="Times New Roman"/>
+                <w:sz w:val="24"/>
+                <w:szCs w:val="24"/>
+              </w:rPr>
+            </w:pPr>
+          </w:p>
+        </w:tc>
+        <w:tc>
+          <w:tcPr>
+            <w:tcW w:w="1080" w:type="dxa"/>
+          </w:tcPr>
+          <w:p>
+            <w:pPr>
+              <w:jc w:val="center"/>
+              <w:rPr>
+                <w:rFonts w:ascii="Cambria" w:hAnsi="Cambria" w:cs="Times New Roman"/>
+                <w:sz w:val="24"/>
+                <w:szCs w:val="24"/>
+              </w:rPr>
+            </w:pPr>
+            <w:r>
+              <w:rPr>
+                <w:rFonts w:ascii="Cambria" w:hAnsi="Cambria" w:cs="Times New Roman"/>
+                <w:sz w:val="24"/>
+                <w:szCs w:val="24"/>
+              </w:rPr>
+              <w:t>R</w:t>
+            </w:r>
+          </w:p>
+        </w:tc>
+      </w:tr>
+      <w:tr>
+        <w:tc>
+          <w:tcPr>
+            <w:tcW w:w="1075" w:type="dxa"/>
+          </w:tcPr>
+          <w:p>
+            <w:pPr>
+              <w:jc w:val="right"/>
+              <w:rPr>
+                <w:rFonts w:ascii="Cambria" w:hAnsi="Cambria" w:cs="Times New Roman"/>
+                <w:sz w:val="24"/>
+                <w:szCs w:val="24"/>
+              </w:rPr>
+            </w:pPr>
+            <w:r>
+              <w:rPr>
+                <w:rFonts w:ascii="Cambria" w:hAnsi="Cambria" w:cs="Times New Roman"/>
+                <w:sz w:val="24"/>
+                <w:szCs w:val="24"/>
+              </w:rPr>
+              <w:t>1b</w:t>
+            </w:r>
+          </w:p>
+        </w:tc>
+        <w:tc>
+          <w:tcPr>
+            <w:tcW w:w="2041" w:type="dxa"/>
+          </w:tcPr>
+          <w:p>
+            <w:pPr>
+              <w:jc w:val="center"/>
+              <w:rPr>
+                <w:rFonts w:ascii="Cambria" w:hAnsi="Cambria" w:cs="Times New Roman"/>
+                <w:sz w:val="24"/>
+                <w:szCs w:val="24"/>
+              </w:rPr>
+            </w:pPr>
+            <w:r>
+              <w:rPr>
+                <w:rFonts w:ascii="Cambria" w:hAnsi="Cambria" w:cs="Times New Roman"/>
+                <w:sz w:val="24"/>
+                <w:szCs w:val="24"/>
+              </w:rPr>
+              <w:t>Schematics</w:t>
+            </w:r>
+          </w:p>
+        </w:tc>
+        <w:tc>
+          <w:tcPr>
+            <w:tcW w:w="1109" w:type="dxa"/>
+          </w:tcPr>
+          <w:p>
+            <w:pPr>
+              <w:jc w:val="center"/>
+              <w:rPr>
+                <w:rFonts w:ascii="Cambria" w:hAnsi="Cambria" w:cs="Times New Roman"/>
+                <w:sz w:val="24"/>
+                <w:szCs w:val="24"/>
+              </w:rPr>
+            </w:pPr>
+          </w:p>
+        </w:tc>
+        <w:tc>
+          <w:tcPr>
+            <w:tcW w:w="1260" w:type="dxa"/>
+          </w:tcPr>
+          <w:p>
+            <w:pPr>
+              <w:jc w:val="center"/>
+              <w:rPr>
+                <w:rFonts w:ascii="Cambria" w:hAnsi="Cambria" w:cs="Times New Roman"/>
+                <w:sz w:val="24"/>
+                <w:szCs w:val="24"/>
+              </w:rPr>
+            </w:pPr>
+            <w:r>
+              <w:rPr>
+                <w:rFonts w:ascii="Cambria" w:hAnsi="Cambria" w:cs="Times New Roman"/>
+                <w:sz w:val="24"/>
+                <w:szCs w:val="24"/>
+              </w:rPr>
+              <w:t>A</w:t>
+            </w:r>
+          </w:p>
+        </w:tc>
+        <w:tc>
+          <w:tcPr>
+            <w:tcW w:w="1260" w:type="dxa"/>
+          </w:tcPr>
+          <w:p>
+            <w:pPr>
+              <w:jc w:val="center"/>
+              <w:rPr>
+                <w:rFonts w:ascii="Cambria" w:hAnsi="Cambria" w:cs="Times New Roman"/>
+                <w:sz w:val="24"/>
+                <w:szCs w:val="24"/>
+              </w:rPr>
+            </w:pPr>
+          </w:p>
+        </w:tc>
+        <w:tc>
+          <w:tcPr>
+            <w:tcW w:w="1080" w:type="dxa"/>
+          </w:tcPr>
+          <w:p>
+            <w:pPr>
+              <w:jc w:val="center"/>
+              <w:rPr>
+                <w:rFonts w:ascii="Cambria" w:hAnsi="Cambria" w:cs="Times New Roman"/>
+                <w:sz w:val="24"/>
+                <w:szCs w:val="24"/>
+              </w:rPr>
+            </w:pPr>
+            <w:r>
+              <w:rPr>
+                <w:rFonts w:ascii="Cambria" w:hAnsi="Cambria" w:cs="Times New Roman"/>
+                <w:sz w:val="24"/>
+                <w:szCs w:val="24"/>
+              </w:rPr>
+              <w:t>R</w:t>
+            </w:r>
+          </w:p>
+        </w:tc>
+      </w:tr>
+      <w:tr>
+        <w:tc>
+          <w:tcPr>
+            <w:tcW w:w="1075" w:type="dxa"/>
+          </w:tcPr>
+          <w:p>
+            <w:pPr>
+              <w:jc w:val="right"/>
+              <w:rPr>
+                <w:rFonts w:ascii="Cambria" w:hAnsi="Cambria" w:cs="Times New Roman"/>
+                <w:sz w:val="24"/>
+                <w:szCs w:val="24"/>
+              </w:rPr>
+            </w:pPr>
+            <w:r>
+              <w:rPr>
+                <w:rFonts w:ascii="Cambria" w:hAnsi="Cambria" w:cs="Times New Roman"/>
+                <w:sz w:val="24"/>
+                <w:szCs w:val="24"/>
+              </w:rPr>
+              <w:t>1c</w:t>
+            </w:r>
+          </w:p>
+        </w:tc>
+        <w:tc>
+          <w:tcPr>
+            <w:tcW w:w="2041" w:type="dxa"/>
+          </w:tcPr>
+          <w:p>
+            <w:pPr>
+              <w:jc w:val="center"/>
+              <w:rPr>
+                <w:rFonts w:ascii="Cambria" w:hAnsi="Cambria" w:cs="Times New Roman"/>
+                <w:sz w:val="24"/>
+                <w:szCs w:val="24"/>
+              </w:rPr>
+            </w:pPr>
+            <w:r>
+              <w:rPr>
+                <w:rFonts w:ascii="Cambria" w:hAnsi="Cambria" w:cs="Times New Roman"/>
+                <w:sz w:val="24"/>
+                <w:szCs w:val="24"/>
+              </w:rPr>
+              <w:t>PCB Design</w:t>
+            </w:r>
+          </w:p>
+        </w:tc>
+        <w:tc>
+          <w:tcPr>
+            <w:tcW w:w="1109" w:type="dxa"/>
+          </w:tcPr>
+          <w:p>
+            <w:pPr>
+              <w:jc w:val="center"/>
+              <w:rPr>
+                <w:rFonts w:ascii="Cambria" w:hAnsi="Cambria" w:cs="Times New Roman"/>
+                <w:sz w:val="24"/>
+                <w:szCs w:val="24"/>
+              </w:rPr>
+            </w:pPr>
+          </w:p>
+        </w:tc>
+        <w:tc>
+          <w:tcPr>
+            <w:tcW w:w="1260" w:type="dxa"/>
+          </w:tcPr>
+          <w:p>
+            <w:pPr>
+              <w:jc w:val="center"/>
+              <w:rPr>
+                <w:rFonts w:ascii="Cambria" w:hAnsi="Cambria" w:cs="Times New Roman"/>
+                <w:sz w:val="24"/>
+                <w:szCs w:val="24"/>
+              </w:rPr>
+            </w:pPr>
+            <w:r>
+              <w:rPr>
+                <w:rFonts w:ascii="Cambria" w:hAnsi="Cambria" w:cs="Times New Roman"/>
+                <w:sz w:val="24"/>
+                <w:szCs w:val="24"/>
+              </w:rPr>
+              <w:t>R</w:t>
+            </w:r>
+          </w:p>
+        </w:tc>
+        <w:tc>
+          <w:tcPr>
+            <w:tcW w:w="1260" w:type="dxa"/>
+          </w:tcPr>
+          <w:p>
+            <w:pPr>
+              <w:jc w:val="center"/>
+              <w:rPr>
+                <w:rFonts w:ascii="Cambria" w:hAnsi="Cambria" w:cs="Times New Roman"/>
+                <w:sz w:val="24"/>
+                <w:szCs w:val="24"/>
+              </w:rPr>
+            </w:pPr>
+          </w:p>
+        </w:tc>
+        <w:tc>
+          <w:tcPr>
+            <w:tcW w:w="1080" w:type="dxa"/>
+          </w:tcPr>
+          <w:p>
+            <w:pPr>
+              <w:jc w:val="center"/>
+              <w:rPr>
+                <w:rFonts w:ascii="Cambria" w:hAnsi="Cambria" w:cs="Times New Roman"/>
+                <w:sz w:val="24"/>
+                <w:szCs w:val="24"/>
+              </w:rPr>
+            </w:pPr>
+            <w:r>
+              <w:rPr>
+                <w:rFonts w:ascii="Cambria" w:hAnsi="Cambria" w:cs="Times New Roman"/>
+                <w:sz w:val="24"/>
+                <w:szCs w:val="24"/>
+              </w:rPr>
+              <w:t>A</w:t>
+            </w:r>
+          </w:p>
+        </w:tc>
+      </w:tr>
+      <w:tr>
+        <w:tc>
+          <w:tcPr>
+            <w:tcW w:w="1075" w:type="dxa"/>
+          </w:tcPr>
+          <w:p>
+            <w:pPr>
+              <w:jc w:val="right"/>
+              <w:rPr>
+                <w:rFonts w:ascii="Cambria" w:hAnsi="Cambria" w:cs="Times New Roman"/>
+                <w:sz w:val="24"/>
+                <w:szCs w:val="24"/>
+              </w:rPr>
+            </w:pPr>
+            <w:r>
+              <w:rPr>
+                <w:rFonts w:ascii="Cambria" w:hAnsi="Cambria" w:cs="Times New Roman"/>
+                <w:sz w:val="24"/>
+                <w:szCs w:val="24"/>
+              </w:rPr>
+              <w:t>2</w:t>
+            </w:r>
+          </w:p>
+        </w:tc>
+        <w:tc>
+          <w:tcPr>
+            <w:tcW w:w="2041" w:type="dxa"/>
+          </w:tcPr>
+          <w:p>
+            <w:pPr>
+              <w:jc w:val="center"/>
+              <w:rPr>
+                <w:rFonts w:ascii="Cambria" w:hAnsi="Cambria" w:cs="Times New Roman"/>
+                <w:sz w:val="24"/>
+                <w:szCs w:val="24"/>
+              </w:rPr>
+            </w:pPr>
+            <w:r>
+              <w:rPr>
+                <w:rFonts w:ascii="Cambria" w:hAnsi="Cambria" w:cs="Times New Roman"/>
+                <w:sz w:val="24"/>
+                <w:szCs w:val="24"/>
+              </w:rPr>
+              <w:t>Design Software</w:t>
+            </w:r>
+          </w:p>
+        </w:tc>
+        <w:tc>
+          <w:tcPr>
+            <w:tcW w:w="1109" w:type="dxa"/>
+          </w:tcPr>
+          <w:p>
+            <w:pPr>
+              <w:jc w:val="center"/>
+              <w:rPr>
+                <w:rFonts w:ascii="Cambria" w:hAnsi="Cambria" w:cs="Times New Roman"/>
+                <w:sz w:val="24"/>
+                <w:szCs w:val="24"/>
+              </w:rPr>
+            </w:pPr>
+            <w:r>
+              <w:rPr>
+                <w:rFonts w:ascii="Cambria" w:hAnsi="Cambria" w:cs="Times New Roman"/>
+                <w:sz w:val="24"/>
+                <w:szCs w:val="24"/>
+              </w:rPr>
+              <w:t>R</w:t>
+            </w:r>
+          </w:p>
+        </w:tc>
+        <w:tc>
+          <w:tcPr>
+            <w:tcW w:w="1260" w:type="dxa"/>
+          </w:tcPr>
+          <w:p>
+            <w:pPr>
+              <w:jc w:val="center"/>
+              <w:rPr>
+                <w:rFonts w:ascii="Cambria" w:hAnsi="Cambria" w:cs="Times New Roman"/>
+                <w:sz w:val="24"/>
+                <w:szCs w:val="24"/>
+              </w:rPr>
+            </w:pPr>
+          </w:p>
+        </w:tc>
+        <w:tc>
+          <w:tcPr>
+            <w:tcW w:w="1260" w:type="dxa"/>
+          </w:tcPr>
+          <w:p>
+            <w:pPr>
+              <w:jc w:val="center"/>
+              <w:rPr>
+                <w:rFonts w:ascii="Cambria" w:hAnsi="Cambria" w:cs="Times New Roman"/>
+                <w:sz w:val="24"/>
+                <w:szCs w:val="24"/>
+              </w:rPr>
+            </w:pPr>
+            <w:r>
+              <w:rPr>
+                <w:rFonts w:ascii="Cambria" w:hAnsi="Cambria" w:cs="Times New Roman"/>
+                <w:sz w:val="24"/>
+                <w:szCs w:val="24"/>
+              </w:rPr>
+              <w:t>A</w:t>
+            </w:r>
+          </w:p>
+        </w:tc>
+        <w:tc>
+          <w:tcPr>
+            <w:tcW w:w="1080" w:type="dxa"/>
+          </w:tcPr>
+          <w:p>
+            <w:pPr>
+              <w:jc w:val="center"/>
+              <w:rPr>
+                <w:rFonts w:ascii="Cambria" w:hAnsi="Cambria" w:cs="Times New Roman"/>
+                <w:sz w:val="24"/>
+                <w:szCs w:val="24"/>
+              </w:rPr>
+            </w:pPr>
+          </w:p>
+        </w:tc>
+      </w:tr>
+      <w:tr>
+        <w:tc>
+          <w:tcPr>
+            <w:tcW w:w="1075" w:type="dxa"/>
+          </w:tcPr>
+          <w:p>
+            <w:pPr>
+              <w:jc w:val="right"/>
+              <w:rPr>
+                <w:rFonts w:ascii="Cambria" w:hAnsi="Cambria" w:cs="Times New Roman"/>
+                <w:sz w:val="24"/>
+                <w:szCs w:val="24"/>
+              </w:rPr>
+            </w:pPr>
+            <w:r>
+              <w:rPr>
+                <w:rFonts w:ascii="Cambria" w:hAnsi="Cambria" w:cs="Times New Roman"/>
+                <w:sz w:val="24"/>
+                <w:szCs w:val="24"/>
+              </w:rPr>
+              <w:t>3</w:t>
+            </w:r>
+          </w:p>
+        </w:tc>
+        <w:tc>
+          <w:tcPr>
+            <w:tcW w:w="2041" w:type="dxa"/>
+          </w:tcPr>
+          <w:p>
+            <w:pPr>
+              <w:jc w:val="center"/>
+              <w:rPr>
+                <w:rFonts w:ascii="Cambria" w:hAnsi="Cambria" w:cs="Times New Roman"/>
+                <w:sz w:val="24"/>
+                <w:szCs w:val="24"/>
+              </w:rPr>
+            </w:pPr>
+            <w:r>
+              <w:rPr>
+                <w:rFonts w:ascii="Cambria" w:hAnsi="Cambria" w:cs="Times New Roman"/>
+                <w:sz w:val="24"/>
+                <w:szCs w:val="24"/>
+              </w:rPr>
+              <w:t>Communicating with Client</w:t>
+            </w:r>
+          </w:p>
+        </w:tc>
+        <w:tc>
+          <w:tcPr>
+            <w:tcW w:w="1109" w:type="dxa"/>
+          </w:tcPr>
+          <w:p>
+            <w:pPr>
+              <w:jc w:val="center"/>
+              <w:rPr>
+                <w:rFonts w:ascii="Cambria" w:hAnsi="Cambria" w:cs="Times New Roman"/>
+                <w:sz w:val="24"/>
+                <w:szCs w:val="24"/>
+              </w:rPr>
+            </w:pPr>
+            <w:r>
+              <w:rPr>
+                <w:rFonts w:ascii="Cambria" w:hAnsi="Cambria" w:cs="Times New Roman"/>
+                <w:sz w:val="24"/>
+                <w:szCs w:val="24"/>
+              </w:rPr>
+              <w:t>R</w:t>
+            </w:r>
+          </w:p>
+        </w:tc>
+        <w:tc>
+          <w:tcPr>
+            <w:tcW w:w="1260" w:type="dxa"/>
+          </w:tcPr>
+          <w:p>
+            <w:pPr>
+              <w:jc w:val="center"/>
+              <w:rPr>
+                <w:rFonts w:ascii="Cambria" w:hAnsi="Cambria" w:cs="Times New Roman"/>
+                <w:sz w:val="24"/>
+                <w:szCs w:val="24"/>
+              </w:rPr>
+            </w:pPr>
+          </w:p>
+        </w:tc>
+        <w:tc>
+          <w:tcPr>
+            <w:tcW w:w="1260" w:type="dxa"/>
+          </w:tcPr>
+          <w:p>
+            <w:pPr>
+              <w:jc w:val="center"/>
+              <w:rPr>
+                <w:rFonts w:ascii="Cambria" w:hAnsi="Cambria" w:cs="Times New Roman"/>
+                <w:sz w:val="24"/>
+                <w:szCs w:val="24"/>
+              </w:rPr>
+            </w:pPr>
+          </w:p>
+        </w:tc>
+        <w:tc>
+          <w:tcPr>
+            <w:tcW w:w="1080" w:type="dxa"/>
+          </w:tcPr>
+          <w:p>
+            <w:pPr>
+              <w:jc w:val="center"/>
+              <w:rPr>
+                <w:rFonts w:ascii="Cambria" w:hAnsi="Cambria" w:cs="Times New Roman"/>
+                <w:sz w:val="24"/>
+                <w:szCs w:val="24"/>
+              </w:rPr>
+            </w:pPr>
+          </w:p>
+        </w:tc>
+      </w:tr>
+      <w:tr>
+        <w:tc>
+          <w:tcPr>
+            <w:tcW w:w="1075" w:type="dxa"/>
+          </w:tcPr>
+          <w:p>
+            <w:pPr>
+              <w:jc w:val="right"/>
+              <w:rPr>
+                <w:rFonts w:ascii="Cambria" w:hAnsi="Cambria" w:cs="Times New Roman"/>
+                <w:sz w:val="24"/>
+                <w:szCs w:val="24"/>
+              </w:rPr>
+            </w:pPr>
+            <w:r>
+              <w:rPr>
+                <w:rFonts w:ascii="Cambria" w:hAnsi="Cambria" w:cs="Times New Roman"/>
+                <w:sz w:val="24"/>
+                <w:szCs w:val="24"/>
+              </w:rPr>
+              <w:t>4</w:t>
+            </w:r>
+          </w:p>
+        </w:tc>
+        <w:tc>
+          <w:tcPr>
+            <w:tcW w:w="2041" w:type="dxa"/>
+          </w:tcPr>
+          <w:p>
+            <w:pPr>
+              <w:jc w:val="center"/>
+              <w:rPr>
+                <w:rFonts w:ascii="Cambria" w:hAnsi="Cambria" w:cs="Times New Roman"/>
+                <w:sz w:val="24"/>
+                <w:szCs w:val="24"/>
+              </w:rPr>
+            </w:pPr>
+            <w:r>
+              <w:rPr>
+                <w:rFonts w:ascii="Cambria" w:hAnsi="Cambria" w:cs="Times New Roman"/>
+                <w:sz w:val="24"/>
+                <w:szCs w:val="24"/>
+              </w:rPr>
+              <w:t>Possible Board Assembly</w:t>
+            </w:r>
+          </w:p>
+        </w:tc>
+        <w:tc>
+          <w:tcPr>
+            <w:tcW w:w="1109" w:type="dxa"/>
+          </w:tcPr>
+          <w:p>
+            <w:pPr>
+              <w:jc w:val="center"/>
+              <w:rPr>
+                <w:rFonts w:ascii="Cambria" w:hAnsi="Cambria" w:cs="Times New Roman"/>
+                <w:sz w:val="24"/>
+                <w:szCs w:val="24"/>
+              </w:rPr>
+            </w:pPr>
+            <w:r>
+              <w:rPr>
+                <w:rFonts w:ascii="Cambria" w:hAnsi="Cambria" w:cs="Times New Roman"/>
+                <w:sz w:val="24"/>
+                <w:szCs w:val="24"/>
+              </w:rPr>
+              <w:t>A</w:t>
+            </w:r>
+          </w:p>
+        </w:tc>
+        <w:tc>
+          <w:tcPr>
+            <w:tcW w:w="1260" w:type="dxa"/>
+          </w:tcPr>
+          <w:p>
+            <w:pPr>
+              <w:jc w:val="center"/>
+              <w:rPr>
+                <w:rFonts w:ascii="Cambria" w:hAnsi="Cambria" w:cs="Times New Roman"/>
+                <w:sz w:val="24"/>
+                <w:szCs w:val="24"/>
+              </w:rPr>
+            </w:pPr>
+            <w:r>
+              <w:rPr>
+                <w:rFonts w:ascii="Cambria" w:hAnsi="Cambria" w:cs="Times New Roman"/>
+                <w:sz w:val="24"/>
+                <w:szCs w:val="24"/>
+              </w:rPr>
+              <w:t>R</w:t>
+            </w:r>
+          </w:p>
+        </w:tc>
+        <w:tc>
+          <w:tcPr>
+            <w:tcW w:w="1260" w:type="dxa"/>
+          </w:tcPr>
+          <w:p>
+            <w:pPr>
+              <w:jc w:val="center"/>
+              <w:rPr>
+                <w:rFonts w:ascii="Cambria" w:hAnsi="Cambria" w:cs="Times New Roman"/>
+                <w:sz w:val="24"/>
+                <w:szCs w:val="24"/>
+              </w:rPr>
+            </w:pPr>
+            <w:r>
+              <w:rPr>
+                <w:rFonts w:ascii="Cambria" w:hAnsi="Cambria" w:cs="Times New Roman"/>
+                <w:sz w:val="24"/>
+                <w:szCs w:val="24"/>
+              </w:rPr>
+              <w:t>A</w:t>
+            </w:r>
+          </w:p>
+        </w:tc>
+        <w:tc>
+          <w:tcPr>
+            <w:tcW w:w="1080" w:type="dxa"/>
+          </w:tcPr>
+          <w:p>
+            <w:pPr>
+              <w:jc w:val="center"/>
+              <w:rPr>
+                <w:rFonts w:ascii="Cambria" w:hAnsi="Cambria" w:cs="Times New Roman"/>
+                <w:sz w:val="24"/>
+                <w:szCs w:val="24"/>
+              </w:rPr>
+            </w:pPr>
+          </w:p>
+        </w:tc>
+      </w:tr>
+      <w:tr>
+        <w:tc>
+          <w:tcPr>
+            <w:tcW w:w="1075" w:type="dxa"/>
+          </w:tcPr>
+          <w:p>
+            <w:pPr>
+              <w:jc w:val="right"/>
+              <w:rPr>
+                <w:rFonts w:ascii="Cambria" w:hAnsi="Cambria" w:cs="Times New Roman"/>
+                <w:sz w:val="24"/>
+                <w:szCs w:val="24"/>
+              </w:rPr>
+            </w:pPr>
+            <w:r>
+              <w:rPr>
+                <w:rFonts w:ascii="Cambria" w:hAnsi="Cambria" w:cs="Times New Roman"/>
+                <w:sz w:val="24"/>
+                <w:szCs w:val="24"/>
+              </w:rPr>
+              <w:t>5</w:t>
+            </w:r>
+          </w:p>
+        </w:tc>
+        <w:tc>
+          <w:tcPr>
+            <w:tcW w:w="2041" w:type="dxa"/>
+          </w:tcPr>
+          <w:p>
+            <w:pPr>
+              <w:jc w:val="center"/>
+              <w:rPr>
+                <w:rFonts w:ascii="Cambria" w:hAnsi="Cambria" w:cs="Times New Roman"/>
+                <w:sz w:val="24"/>
+                <w:szCs w:val="24"/>
+              </w:rPr>
+            </w:pPr>
+            <w:r>
+              <w:rPr>
+                <w:rFonts w:ascii="Cambria" w:hAnsi="Cambria" w:cs="Times New Roman"/>
+                <w:sz w:val="24"/>
+                <w:szCs w:val="24"/>
+              </w:rPr>
+              <w:t>Testing</w:t>
+            </w:r>
+          </w:p>
+        </w:tc>
+        <w:tc>
+          <w:tcPr>
+            <w:tcW w:w="1109" w:type="dxa"/>
+          </w:tcPr>
+          <w:p>
+            <w:pPr>
+              <w:jc w:val="center"/>
+              <w:rPr>
+                <w:rFonts w:ascii="Cambria" w:hAnsi="Cambria" w:cs="Times New Roman"/>
+                <w:sz w:val="24"/>
+                <w:szCs w:val="24"/>
+              </w:rPr>
+            </w:pPr>
+            <w:r>
+              <w:rPr>
+                <w:rFonts w:ascii="Cambria" w:hAnsi="Cambria" w:cs="Times New Roman"/>
+                <w:sz w:val="24"/>
+                <w:szCs w:val="24"/>
+              </w:rPr>
+              <w:t>A</w:t>
+            </w:r>
+          </w:p>
+        </w:tc>
+        <w:tc>
+          <w:tcPr>
+            <w:tcW w:w="1260" w:type="dxa"/>
+          </w:tcPr>
+          <w:p>
+            <w:pPr>
+              <w:jc w:val="center"/>
+              <w:rPr>
+                <w:rFonts w:ascii="Cambria" w:hAnsi="Cambria" w:cs="Times New Roman"/>
+                <w:sz w:val="24"/>
+                <w:szCs w:val="24"/>
+              </w:rPr>
+            </w:pPr>
+          </w:p>
+        </w:tc>
+        <w:tc>
+          <w:tcPr>
+            <w:tcW w:w="1260" w:type="dxa"/>
+          </w:tcPr>
+          <w:p>
+            <w:pPr>
+              <w:jc w:val="center"/>
+              <w:rPr>
+                <w:rFonts w:ascii="Cambria" w:hAnsi="Cambria" w:cs="Times New Roman"/>
+                <w:sz w:val="24"/>
+                <w:szCs w:val="24"/>
+              </w:rPr>
+            </w:pPr>
+            <w:r>
+              <w:rPr>
+                <w:rFonts w:ascii="Cambria" w:hAnsi="Cambria" w:cs="Times New Roman"/>
+                <w:sz w:val="24"/>
+                <w:szCs w:val="24"/>
+              </w:rPr>
+              <w:t>R</w:t>
+            </w:r>
+          </w:p>
+        </w:tc>
+        <w:tc>
+          <w:tcPr>
+            <w:tcW w:w="1080" w:type="dxa"/>
+          </w:tcPr>
+          <w:p>
+            <w:pPr>
+              <w:jc w:val="center"/>
+              <w:rPr>
+                <w:rFonts w:ascii="Cambria" w:hAnsi="Cambria" w:cs="Times New Roman"/>
+                <w:sz w:val="24"/>
+                <w:szCs w:val="24"/>
+              </w:rPr>
+            </w:pPr>
+          </w:p>
+        </w:tc>
+      </w:tr>
+    </w:tbl>
+    <w:p>
+      <w:pPr>
+        <w:jc w:val="center"/>
+        <w:rPr>
+          <w:rFonts w:ascii="Cambria" w:hAnsi="Cambria" w:cs="Times New Roman"/>
+          <w:sz w:val="24"/>
+          <w:szCs w:val="24"/>
+        </w:rPr>
+      </w:pPr>
+      <w:r>
+        <w:rPr>
+          <w:rFonts w:ascii="Cambria" w:hAnsi="Cambria" w:cs="Times New Roman"/>
+          <w:sz w:val="24"/>
+          <w:szCs w:val="24"/>
+        </w:rPr>
+        <w:t>R = Responsible, A = Assisting</w:t>
       </w:r>
     </w:p>
     <w:p>
@@ -4614,7 +8593,8 @@
           <w:sz w:val="24"/>
           <w:szCs w:val="24"/>
         </w:rPr>
-        <w:t>Temp</w:t>
+        <w:lastRenderedPageBreak/>
+        <w:t>Plan to add soon.</w:t>
       </w:r>
     </w:p>
     <w:p>
@@ -4661,7 +8641,41 @@
           <w:sz w:val="24"/>
           <w:szCs w:val="24"/>
         </w:rPr>
-        <w:t>Temp</w:t>
+        <w:t>The first revision board for this project will be the testing board. We will create artificial flight data to be sent to the flight computer for it to process. We will use either the Senior Design lab or Electronics Design Club room for lab space.</w:t>
+      </w:r>
+      <w:r>
+        <w:rPr>
+          <w:rFonts w:ascii="Cambria" w:hAnsi="Cambria" w:cs="Times New Roman"/>
+          <w:sz w:val="24"/>
+          <w:szCs w:val="24"/>
+        </w:rPr>
+        <w:t xml:space="preserve"> Safety aspects to be considered is a potential fire hazard with using a battery. We will make sure to always have a fire extinguisher close by.</w:t>
+      </w:r>
+    </w:p>
+    <w:p>
+      <w:pPr>
+        <w:rPr>
+          <w:rFonts w:ascii="Cambria" w:hAnsi="Cambria" w:cs="Times New Roman"/>
+          <w:sz w:val="24"/>
+          <w:szCs w:val="24"/>
+        </w:rPr>
+      </w:pPr>
+    </w:p>
+    <w:p>
+      <w:pPr>
+        <w:rPr>
+          <w:rFonts w:ascii="Cambria" w:hAnsi="Cambria" w:cs="Times New Roman"/>
+          <w:sz w:val="24"/>
+          <w:szCs w:val="24"/>
+        </w:rPr>
+      </w:pPr>
+      <w:r>
+        <w:rPr>
+          <w:rFonts w:ascii="Cambria" w:hAnsi="Cambria" w:cs="Times New Roman"/>
+          <w:sz w:val="24"/>
+          <w:szCs w:val="24"/>
+        </w:rPr>
+        <w:t>ADD TEST FLOW DIAGRAM HERE LATER.</w:t>
       </w:r>
     </w:p>
     <w:p>
@@ -4706,7 +8720,7 @@
           <w:sz w:val="24"/>
           <w:szCs w:val="24"/>
         </w:rPr>
-        <w:t>Temp</w:t>
+        <w:t>This section covers the costs of the project</w:t>
       </w:r>
     </w:p>
     <w:p>
@@ -4753,7 +8767,146 @@
           <w:sz w:val="24"/>
           <w:szCs w:val="24"/>
         </w:rPr>
-        <w:t>Temp</w:t>
+        <w:t>Here is a preliminary bill of materials for the first board revision.</w:t>
+      </w:r>
+    </w:p>
+    <w:p>
+      <w:pPr>
+        <w:numPr>
+          <w:ilvl w:val="0"/>
+          <w:numId w:val="6"/>
+        </w:numPr>
+        <w:rPr>
+          <w:rFonts w:ascii="Cambria" w:hAnsi="Cambria" w:cs="Times New Roman"/>
+          <w:sz w:val="24"/>
+          <w:szCs w:val="24"/>
+        </w:rPr>
+      </w:pPr>
+      <w:r>
+        <w:rPr>
+          <w:rFonts w:ascii="Cambria" w:hAnsi="Cambria" w:cs="Times New Roman"/>
+          <w:sz w:val="24"/>
+          <w:szCs w:val="24"/>
+        </w:rPr>
+        <w:t>First board Revision</w:t>
+      </w:r>
+    </w:p>
+    <w:p>
+      <w:pPr>
+        <w:numPr>
+          <w:ilvl w:val="1"/>
+          <w:numId w:val="6"/>
+        </w:numPr>
+        <w:rPr>
+          <w:rFonts w:ascii="Cambria" w:hAnsi="Cambria" w:cs="Times New Roman"/>
+          <w:sz w:val="24"/>
+          <w:szCs w:val="24"/>
+        </w:rPr>
+      </w:pPr>
+      <w:r>
+        <w:rPr>
+          <w:rFonts w:ascii="Cambria" w:hAnsi="Cambria" w:cs="Times New Roman"/>
+          <w:sz w:val="24"/>
+          <w:szCs w:val="24"/>
+        </w:rPr>
+        <w:t>PCB - $4.00</w:t>
+      </w:r>
+    </w:p>
+    <w:p>
+      <w:pPr>
+        <w:numPr>
+          <w:ilvl w:val="1"/>
+          <w:numId w:val="6"/>
+        </w:numPr>
+        <w:rPr>
+          <w:rFonts w:ascii="Cambria" w:hAnsi="Cambria" w:cs="Times New Roman"/>
+          <w:sz w:val="24"/>
+          <w:szCs w:val="24"/>
+        </w:rPr>
+      </w:pPr>
+      <w:r>
+        <w:rPr>
+          <w:rFonts w:ascii="Cambria" w:hAnsi="Cambria" w:cs="Times New Roman"/>
+          <w:sz w:val="24"/>
+          <w:szCs w:val="24"/>
+        </w:rPr>
+        <w:t>Sensors - $20.00</w:t>
+      </w:r>
+    </w:p>
+    <w:p>
+      <w:pPr>
+        <w:numPr>
+          <w:ilvl w:val="1"/>
+          <w:numId w:val="6"/>
+        </w:numPr>
+        <w:rPr>
+          <w:rFonts w:ascii="Cambria" w:hAnsi="Cambria" w:cs="Times New Roman"/>
+          <w:sz w:val="24"/>
+          <w:szCs w:val="24"/>
+        </w:rPr>
+      </w:pPr>
+      <w:r>
+        <w:rPr>
+          <w:rFonts w:ascii="Cambria" w:hAnsi="Cambria" w:cs="Times New Roman"/>
+          <w:sz w:val="24"/>
+          <w:szCs w:val="24"/>
+        </w:rPr>
+        <w:t>Microcontroller - $10.00</w:t>
+      </w:r>
+    </w:p>
+    <w:p>
+      <w:pPr>
+        <w:numPr>
+          <w:ilvl w:val="1"/>
+          <w:numId w:val="6"/>
+        </w:numPr>
+        <w:rPr>
+          <w:rFonts w:ascii="Cambria" w:hAnsi="Cambria" w:cs="Times New Roman"/>
+          <w:sz w:val="24"/>
+          <w:szCs w:val="24"/>
+        </w:rPr>
+      </w:pPr>
+      <w:r>
+        <w:rPr>
+          <w:rFonts w:ascii="Cambria" w:hAnsi="Cambria" w:cs="Times New Roman"/>
+          <w:sz w:val="24"/>
+          <w:szCs w:val="24"/>
+        </w:rPr>
+        <w:t>IMU - $30.00</w:t>
+      </w:r>
+    </w:p>
+    <w:p>
+      <w:pPr>
+        <w:rPr>
+          <w:rFonts w:ascii="Cambria" w:hAnsi="Cambria" w:cs="Times New Roman"/>
+          <w:sz w:val="24"/>
+          <w:szCs w:val="24"/>
+        </w:rPr>
+      </w:pPr>
+      <w:r>
+        <w:rPr>
+          <w:rFonts w:ascii="Cambria" w:hAnsi="Cambria" w:cs="Times New Roman"/>
+          <w:sz w:val="24"/>
+          <w:szCs w:val="24"/>
+        </w:rPr>
+        <w:t>For a total of $64. This is bound to change based on components and PCB costs.</w:t>
+      </w:r>
+    </w:p>
+    <w:p>
+      <w:pPr>
+        <w:rPr>
+          <w:rFonts w:ascii="Cambria" w:hAnsi="Cambria" w:cs="Times New Roman"/>
+          <w:sz w:val="24"/>
+          <w:szCs w:val="24"/>
+        </w:rPr>
+      </w:pPr>
+      <w:r>
+        <w:rPr>
+          <w:rFonts w:ascii="Cambria" w:hAnsi="Cambria" w:cs="Times New Roman"/>
+          <w:sz w:val="24"/>
+          <w:szCs w:val="24"/>
+        </w:rPr>
+        <w:t>TALK ABOUT STEPS 2-5 IN OUTLINE.</w:t>
       </w:r>
     </w:p>
     <w:p>
@@ -4847,7 +9000,50 @@
           <w:sz w:val="24"/>
           <w:szCs w:val="24"/>
         </w:rPr>
-        <w:t>Temp</w:t>
+        <w:lastRenderedPageBreak/>
+        <w:t>We believe that this project is feasible. Our group has a mix of Electrical and Computer Engineers. Most of us have other project experience through classes or clubs. The biggest weakness with our team will be communication. We must make sure to always be communicating what needs to be done and what we plan on doing as group members.</w:t>
+      </w:r>
+      <w:r>
+        <w:rPr>
+          <w:rFonts w:ascii="Cambria" w:hAnsi="Cambria" w:cs="Times New Roman"/>
+          <w:sz w:val="24"/>
+          <w:szCs w:val="24"/>
+        </w:rPr>
+        <w:t xml:space="preserve"> All of us are apart of clubs and have jobs along with school. The best course to solve these is to utilize </w:t>
+      </w:r>
+      <w:r>
+        <w:rPr>
+          <w:rFonts w:ascii="Cambria" w:hAnsi="Cambria" w:cs="Times New Roman"/>
+          <w:sz w:val="24"/>
+          <w:szCs w:val="24"/>
+        </w:rPr>
+        <w:t xml:space="preserve">our given work time wisely. </w:t>
+      </w:r>
+    </w:p>
+    <w:p>
+      <w:pPr>
+        <w:rPr>
+          <w:rFonts w:ascii="Cambria" w:hAnsi="Cambria" w:cs="Times New Roman"/>
+          <w:sz w:val="24"/>
+          <w:szCs w:val="24"/>
+        </w:rPr>
+      </w:pPr>
+    </w:p>
+    <w:p>
+      <w:pPr>
+        <w:rPr>
+          <w:rFonts w:ascii="Cambria" w:hAnsi="Cambria" w:cs="Times New Roman"/>
+          <w:sz w:val="24"/>
+          <w:szCs w:val="24"/>
+        </w:rPr>
+      </w:pPr>
+      <w:r>
+        <w:rPr>
+          <w:rFonts w:ascii="Cambria" w:hAnsi="Cambria" w:cs="Times New Roman"/>
+          <w:sz w:val="24"/>
+          <w:szCs w:val="24"/>
+        </w:rPr>
+        <w:t>FILL MORE LATER WITH RATED AND RANKED PROJECT RISKS</w:t>
       </w:r>
     </w:p>
     <w:p>
@@ -4892,7 +9088,7 @@
           <w:sz w:val="24"/>
           <w:szCs w:val="24"/>
         </w:rPr>
-        <w:t>Temp</w:t>
+        <w:t>TO BE DONE LATER.</w:t>
       </w:r>
     </w:p>
     <w:p>
@@ -4939,7 +9135,7 @@
           <w:sz w:val="24"/>
           <w:szCs w:val="24"/>
         </w:rPr>
-        <w:t>Temp</w:t>
+        <w:t>TO BE DONE LATER.</w:t>
       </w:r>
     </w:p>
     <w:p>
@@ -5767,6 +9963,145 @@
       </w:rPr>
     </w:lvl>
   </w:abstractNum>
+  <w:abstractNum w:abstractNumId="5" w15:restartNumberingAfterBreak="0">
+    <w:nsid w:val="7EFE1CD3"/>
+    <w:multiLevelType w:val="hybridMultilevel"/>
+    <w:tmpl w:val="E744DC14"/>
+    <w:lvl w:ilvl="0" w:tplc="9C561846">
+      <w:start w:val="1"/>
+      <w:numFmt w:val="bullet"/>
+      <w:lvlText w:val="•"/>
+      <w:lvlJc w:val="left"/>
+      <w:pPr>
+        <w:tabs>
+          <w:tab w:val="num" w:pos="720"/>
+        </w:tabs>
+        <w:ind w:left="720" w:hanging="360"/>
+      </w:pPr>
+      <w:rPr>
+        <w:rFonts w:ascii="Arial" w:hAnsi="Arial" w:hint="default"/>
+      </w:rPr>
+    </w:lvl>
+    <w:lvl w:ilvl="1" w:tplc="BE7AE8A8">
+      <w:numFmt w:val="bullet"/>
+      <w:lvlText w:val="•"/>
+      <w:lvlJc w:val="left"/>
+      <w:pPr>
+        <w:tabs>
+          <w:tab w:val="num" w:pos="1440"/>
+        </w:tabs>
+        <w:ind w:left="1440" w:hanging="360"/>
+      </w:pPr>
+      <w:rPr>
+        <w:rFonts w:ascii="Arial" w:hAnsi="Arial" w:hint="default"/>
+      </w:rPr>
+    </w:lvl>
+    <w:lvl w:ilvl="2" w:tplc="FECCA4A2" w:tentative="1">
+      <w:start w:val="1"/>
+      <w:numFmt w:val="bullet"/>
+      <w:lvlText w:val="•"/>
+      <w:lvlJc w:val="left"/>
+      <w:pPr>
+        <w:tabs>
+          <w:tab w:val="num" w:pos="2160"/>
+        </w:tabs>
+        <w:ind w:left="2160" w:hanging="360"/>
+      </w:pPr>
+      <w:rPr>
+        <w:rFonts w:ascii="Arial" w:hAnsi="Arial" w:hint="default"/>
+      </w:rPr>
+    </w:lvl>
+    <w:lvl w:ilvl="3" w:tplc="578ADC2A" w:tentative="1">
+      <w:start w:val="1"/>
+      <w:numFmt w:val="bullet"/>
+      <w:lvlText w:val="•"/>
+      <w:lvlJc w:val="left"/>
+      <w:pPr>
+        <w:tabs>
+          <w:tab w:val="num" w:pos="2880"/>
+        </w:tabs>
+        <w:ind w:left="2880" w:hanging="360"/>
+      </w:pPr>
+      <w:rPr>
+        <w:rFonts w:ascii="Arial" w:hAnsi="Arial" w:hint="default"/>
+      </w:rPr>
+    </w:lvl>
+    <w:lvl w:ilvl="4" w:tplc="C5EEE704" w:tentative="1">
+      <w:start w:val="1"/>
+      <w:numFmt w:val="bullet"/>
+      <w:lvlText w:val="•"/>
+      <w:lvlJc w:val="left"/>
+      <w:pPr>
+        <w:tabs>
+          <w:tab w:val="num" w:pos="3600"/>
+        </w:tabs>
+        <w:ind w:left="3600" w:hanging="360"/>
+      </w:pPr>
+      <w:rPr>
+        <w:rFonts w:ascii="Arial" w:hAnsi="Arial" w:hint="default"/>
+      </w:rPr>
+    </w:lvl>
+    <w:lvl w:ilvl="5" w:tplc="0FDE0714" w:tentative="1">
+      <w:start w:val="1"/>
+      <w:numFmt w:val="bullet"/>
+      <w:lvlText w:val="•"/>
+      <w:lvlJc w:val="left"/>
+      <w:pPr>
+        <w:tabs>
+          <w:tab w:val="num" w:pos="4320"/>
+        </w:tabs>
+        <w:ind w:left="4320" w:hanging="360"/>
+      </w:pPr>
+      <w:rPr>
+        <w:rFonts w:ascii="Arial" w:hAnsi="Arial" w:hint="default"/>
+      </w:rPr>
+    </w:lvl>
+    <w:lvl w:ilvl="6" w:tplc="C424107A" w:tentative="1">
+      <w:start w:val="1"/>
+      <w:numFmt w:val="bullet"/>
+      <w:lvlText w:val="•"/>
+      <w:lvlJc w:val="left"/>
+      <w:pPr>
+        <w:tabs>
+          <w:tab w:val="num" w:pos="5040"/>
+        </w:tabs>
+        <w:ind w:left="5040" w:hanging="360"/>
+      </w:pPr>
+      <w:rPr>
+        <w:rFonts w:ascii="Arial" w:hAnsi="Arial" w:hint="default"/>
+      </w:rPr>
+    </w:lvl>
+    <w:lvl w:ilvl="7" w:tplc="571A1A2E" w:tentative="1">
+      <w:start w:val="1"/>
+      <w:numFmt w:val="bullet"/>
+      <w:lvlText w:val="•"/>
+      <w:lvlJc w:val="left"/>
+      <w:pPr>
+        <w:tabs>
+          <w:tab w:val="num" w:pos="5760"/>
+        </w:tabs>
+        <w:ind w:left="5760" w:hanging="360"/>
+      </w:pPr>
+      <w:rPr>
+        <w:rFonts w:ascii="Arial" w:hAnsi="Arial" w:hint="default"/>
+      </w:rPr>
+    </w:lvl>
+    <w:lvl w:ilvl="8" w:tplc="99863C80" w:tentative="1">
+      <w:start w:val="1"/>
+      <w:numFmt w:val="bullet"/>
+      <w:lvlText w:val="•"/>
+      <w:lvlJc w:val="left"/>
+      <w:pPr>
+        <w:tabs>
+          <w:tab w:val="num" w:pos="6480"/>
+        </w:tabs>
+        <w:ind w:left="6480" w:hanging="360"/>
+      </w:pPr>
+      <w:rPr>
+        <w:rFonts w:ascii="Arial" w:hAnsi="Arial" w:hint="default"/>
+      </w:rPr>
+    </w:lvl>
+  </w:abstractNum>
   <w:num w:numId="1" w16cid:durableId="80490513">
     <w:abstractNumId w:val="4"/>
   </w:num>
@@ -5781,6 +10116,9 @@
   </w:num>
   <w:num w:numId="5" w16cid:durableId="1962687099">
     <w:abstractNumId w:val="1"/>
+  </w:num>
+  <w:num w:numId="6" w16cid:durableId="702248564">
+    <w:abstractNumId w:val="5"/>
   </w:num>
 </w:numbering>
 </file>
@@ -6745,6 +11083,25 @@
     <w:uiPriority w:val="99"/>
     <w:rsid w:val="0052332A"/>
   </w:style>
+  <w:style w:type="table" w:styleId="TableGrid">
+    <w:name w:val="Table Grid"/>
+    <w:basedOn w:val="TableNormal"/>
+    <w:uiPriority w:val="39"/>
+    <w:rsid w:val="00956542"/>
+    <w:pPr>
+      <w:spacing w:after="0" w:line="240" w:lineRule="auto"/>
+    </w:pPr>
+    <w:tblPr>
+      <w:tblBorders>
+        <w:top w:val="single" w:sz="4" w:space="0" w:color="auto"/>
+        <w:left w:val="single" w:sz="4" w:space="0" w:color="auto"/>
+        <w:bottom w:val="single" w:sz="4" w:space="0" w:color="auto"/>
+        <w:right w:val="single" w:sz="4" w:space="0" w:color="auto"/>
+        <w:insideH w:val="single" w:sz="4" w:space="0" w:color="auto"/>
+        <w:insideV w:val="single" w:sz="4" w:space="0" w:color="auto"/>
+      </w:tblBorders>
+    </w:tblPr>
+  </w:style>
 </w:styles>
 </file>
 

</xml_diff>